<commit_message>
Junção das Partes de todos os Integrates
Faltando Catapult, Basquete e Esgrima
</commit_message>
<xml_diff>
--- a/Projeto-Inovacao_Tecnologica.docx
+++ b/Projeto-Inovacao_Tecnologica.docx
@@ -6,7 +6,7 @@
       <w:pPr>
         <w:jc w:val="center"/>
         <w:rPr>
-          <w:rFonts w:ascii="Arial" w:hAnsi="Arial" w:cs="Arial"/>
+          <w:rFonts w:cs="Arial"/>
           <w:b/>
           <w:bCs/>
           <w:sz w:val="28"/>
@@ -16,7 +16,7 @@
       </w:pPr>
       <w:r>
         <w:rPr>
-          <w:rFonts w:ascii="Arial" w:hAnsi="Arial" w:cs="Arial"/>
+          <w:rFonts w:cs="Arial"/>
           <w:b/>
           <w:bCs/>
           <w:sz w:val="28"/>
@@ -30,7 +30,7 @@
       <w:pPr>
         <w:jc w:val="center"/>
         <w:rPr>
-          <w:rFonts w:ascii="Arial" w:hAnsi="Arial" w:cs="Arial"/>
+          <w:rFonts w:cs="Arial"/>
           <w:b/>
           <w:bCs/>
           <w:sz w:val="28"/>
@@ -40,7 +40,7 @@
       </w:pPr>
       <w:r>
         <w:rPr>
-          <w:rFonts w:ascii="Arial" w:hAnsi="Arial" w:cs="Arial"/>
+          <w:rFonts w:cs="Arial"/>
           <w:b/>
           <w:bCs/>
           <w:sz w:val="28"/>
@@ -51,7 +51,7 @@
       </w:r>
       <w:r>
         <w:rPr>
-          <w:rFonts w:ascii="Arial" w:hAnsi="Arial" w:cs="Arial"/>
+          <w:rFonts w:cs="Arial"/>
           <w:b/>
           <w:bCs/>
           <w:sz w:val="28"/>
@@ -62,7 +62,7 @@
       </w:r>
       <w:r>
         <w:rPr>
-          <w:rFonts w:ascii="Arial" w:hAnsi="Arial" w:cs="Arial"/>
+          <w:rFonts w:cs="Arial"/>
           <w:b/>
           <w:bCs/>
           <w:sz w:val="28"/>
@@ -73,7 +73,7 @@
       </w:r>
       <w:r>
         <w:rPr>
-          <w:rFonts w:ascii="Arial" w:hAnsi="Arial" w:cs="Arial"/>
+          <w:rFonts w:cs="Arial"/>
           <w:b/>
           <w:bCs/>
           <w:sz w:val="28"/>
@@ -84,7 +84,7 @@
       </w:r>
       <w:r>
         <w:rPr>
-          <w:rFonts w:ascii="Arial" w:hAnsi="Arial" w:cs="Arial"/>
+          <w:rFonts w:cs="Arial"/>
           <w:b/>
           <w:bCs/>
           <w:sz w:val="28"/>
@@ -98,7 +98,7 @@
       <w:pPr>
         <w:jc w:val="center"/>
         <w:rPr>
-          <w:rFonts w:ascii="Arial" w:hAnsi="Arial" w:cs="Arial"/>
+          <w:rFonts w:cs="Arial"/>
           <w:b/>
           <w:bCs/>
           <w:sz w:val="28"/>
@@ -111,7 +111,7 @@
       <w:pPr>
         <w:jc w:val="center"/>
         <w:rPr>
-          <w:rFonts w:ascii="Arial" w:hAnsi="Arial" w:cs="Arial"/>
+          <w:rFonts w:cs="Arial"/>
           <w:b/>
           <w:bCs/>
           <w:sz w:val="28"/>
@@ -124,7 +124,7 @@
       <w:pPr>
         <w:jc w:val="center"/>
         <w:rPr>
-          <w:rFonts w:ascii="Arial" w:hAnsi="Arial" w:cs="Arial"/>
+          <w:rFonts w:cs="Arial"/>
           <w:b/>
           <w:bCs/>
           <w:sz w:val="28"/>
@@ -137,7 +137,7 @@
       <w:pPr>
         <w:jc w:val="center"/>
         <w:rPr>
-          <w:rFonts w:ascii="Arial" w:hAnsi="Arial" w:cs="Arial"/>
+          <w:rFonts w:cs="Arial"/>
           <w:b/>
           <w:bCs/>
           <w:sz w:val="28"/>
@@ -150,7 +150,7 @@
       <w:pPr>
         <w:jc w:val="center"/>
         <w:rPr>
-          <w:rFonts w:ascii="Arial" w:hAnsi="Arial" w:cs="Arial"/>
+          <w:rFonts w:cs="Arial"/>
           <w:b/>
           <w:bCs/>
           <w:sz w:val="28"/>
@@ -163,7 +163,7 @@
       <w:pPr>
         <w:jc w:val="center"/>
         <w:rPr>
-          <w:rFonts w:ascii="Arial" w:hAnsi="Arial" w:cs="Arial"/>
+          <w:rFonts w:cs="Arial"/>
           <w:b/>
           <w:bCs/>
           <w:sz w:val="28"/>
@@ -176,7 +176,7 @@
       <w:pPr>
         <w:jc w:val="center"/>
         <w:rPr>
-          <w:rFonts w:ascii="Arial" w:hAnsi="Arial" w:cs="Arial"/>
+          <w:rFonts w:cs="Arial"/>
           <w:b/>
           <w:bCs/>
           <w:sz w:val="28"/>
@@ -189,7 +189,7 @@
       <w:pPr>
         <w:jc w:val="center"/>
         <w:rPr>
-          <w:rFonts w:ascii="Arial" w:hAnsi="Arial" w:cs="Arial"/>
+          <w:rFonts w:cs="Arial"/>
           <w:b/>
           <w:bCs/>
           <w:sz w:val="28"/>
@@ -199,7 +199,7 @@
       </w:pPr>
       <w:r>
         <w:rPr>
-          <w:rFonts w:ascii="Arial" w:hAnsi="Arial" w:cs="Arial"/>
+          <w:rFonts w:cs="Arial"/>
           <w:b/>
           <w:bCs/>
           <w:sz w:val="28"/>
@@ -210,7 +210,7 @@
       </w:r>
       <w:r>
         <w:rPr>
-          <w:rFonts w:ascii="Arial" w:hAnsi="Arial" w:cs="Arial"/>
+          <w:rFonts w:cs="Arial"/>
           <w:b/>
           <w:bCs/>
           <w:sz w:val="28"/>
@@ -224,16 +224,14 @@
       <w:pPr>
         <w:jc w:val="right"/>
         <w:rPr>
-          <w:rFonts w:ascii="Arial" w:hAnsi="Arial" w:cs="Arial"/>
-          <w:sz w:val="24"/>
-          <w:szCs w:val="24"/>
-          <w:lang w:val="pt-BR"/>
-        </w:rPr>
-      </w:pPr>
-      <w:r>
-        <w:rPr>
-          <w:rFonts w:ascii="Arial" w:hAnsi="Arial" w:cs="Arial"/>
-          <w:sz w:val="24"/>
+          <w:rFonts w:cs="Arial"/>
+          <w:szCs w:val="24"/>
+          <w:lang w:val="pt-BR"/>
+        </w:rPr>
+      </w:pPr>
+      <w:r>
+        <w:rPr>
+          <w:rFonts w:cs="Arial"/>
           <w:szCs w:val="24"/>
           <w:lang w:val="pt-BR"/>
         </w:rPr>
@@ -244,16 +242,14 @@
       <w:pPr>
         <w:jc w:val="right"/>
         <w:rPr>
-          <w:rFonts w:ascii="Arial" w:hAnsi="Arial" w:cs="Arial"/>
-          <w:sz w:val="24"/>
-          <w:szCs w:val="24"/>
-          <w:lang w:val="pt-BR"/>
-        </w:rPr>
-      </w:pPr>
-      <w:r>
-        <w:rPr>
-          <w:rFonts w:ascii="Arial" w:hAnsi="Arial" w:cs="Arial"/>
-          <w:sz w:val="24"/>
+          <w:rFonts w:cs="Arial"/>
+          <w:szCs w:val="24"/>
+          <w:lang w:val="pt-BR"/>
+        </w:rPr>
+      </w:pPr>
+      <w:r>
+        <w:rPr>
+          <w:rFonts w:cs="Arial"/>
           <w:szCs w:val="24"/>
           <w:lang w:val="pt-BR"/>
         </w:rPr>
@@ -262,8 +258,7 @@
       <w:proofErr w:type="spellStart"/>
       <w:r>
         <w:rPr>
-          <w:rFonts w:ascii="Arial" w:hAnsi="Arial" w:cs="Arial"/>
-          <w:sz w:val="24"/>
+          <w:rFonts w:cs="Arial"/>
           <w:szCs w:val="24"/>
           <w:lang w:val="pt-BR"/>
         </w:rPr>
@@ -272,8 +267,7 @@
       <w:proofErr w:type="spellEnd"/>
       <w:r>
         <w:rPr>
-          <w:rFonts w:ascii="Arial" w:hAnsi="Arial" w:cs="Arial"/>
-          <w:sz w:val="24"/>
+          <w:rFonts w:cs="Arial"/>
           <w:szCs w:val="24"/>
           <w:lang w:val="pt-BR"/>
         </w:rPr>
@@ -284,16 +278,14 @@
       <w:pPr>
         <w:jc w:val="right"/>
         <w:rPr>
-          <w:rFonts w:ascii="Arial" w:hAnsi="Arial" w:cs="Arial"/>
-          <w:sz w:val="24"/>
-          <w:szCs w:val="24"/>
-          <w:lang w:val="pt-BR"/>
-        </w:rPr>
-      </w:pPr>
-      <w:r>
-        <w:rPr>
-          <w:rFonts w:ascii="Arial" w:hAnsi="Arial" w:cs="Arial"/>
-          <w:sz w:val="24"/>
+          <w:rFonts w:cs="Arial"/>
+          <w:szCs w:val="24"/>
+          <w:lang w:val="pt-BR"/>
+        </w:rPr>
+      </w:pPr>
+      <w:r>
+        <w:rPr>
+          <w:rFonts w:cs="Arial"/>
           <w:szCs w:val="24"/>
           <w:lang w:val="pt-BR"/>
         </w:rPr>
@@ -302,8 +294,7 @@
       <w:proofErr w:type="spellStart"/>
       <w:r>
         <w:rPr>
-          <w:rFonts w:ascii="Arial" w:hAnsi="Arial" w:cs="Arial"/>
-          <w:sz w:val="24"/>
+          <w:rFonts w:cs="Arial"/>
           <w:szCs w:val="24"/>
           <w:lang w:val="pt-BR"/>
         </w:rPr>
@@ -312,8 +303,7 @@
       <w:proofErr w:type="spellEnd"/>
       <w:r>
         <w:rPr>
-          <w:rFonts w:ascii="Arial" w:hAnsi="Arial" w:cs="Arial"/>
-          <w:sz w:val="24"/>
+          <w:rFonts w:cs="Arial"/>
           <w:szCs w:val="24"/>
           <w:lang w:val="pt-BR"/>
         </w:rPr>
@@ -324,16 +314,14 @@
       <w:pPr>
         <w:jc w:val="right"/>
         <w:rPr>
-          <w:rFonts w:ascii="Arial" w:hAnsi="Arial" w:cs="Arial"/>
-          <w:sz w:val="24"/>
-          <w:szCs w:val="24"/>
-          <w:lang w:val="pt-BR"/>
-        </w:rPr>
-      </w:pPr>
-      <w:r>
-        <w:rPr>
-          <w:rFonts w:ascii="Arial" w:hAnsi="Arial" w:cs="Arial"/>
-          <w:sz w:val="24"/>
+          <w:rFonts w:cs="Arial"/>
+          <w:szCs w:val="24"/>
+          <w:lang w:val="pt-BR"/>
+        </w:rPr>
+      </w:pPr>
+      <w:r>
+        <w:rPr>
+          <w:rFonts w:cs="Arial"/>
           <w:szCs w:val="24"/>
           <w:lang w:val="pt-BR"/>
         </w:rPr>
@@ -344,8 +332,7 @@
       <w:pPr>
         <w:jc w:val="right"/>
         <w:rPr>
-          <w:rFonts w:ascii="Arial" w:hAnsi="Arial" w:cs="Arial"/>
-          <w:sz w:val="24"/>
+          <w:rFonts w:cs="Arial"/>
           <w:szCs w:val="24"/>
           <w:lang w:val="pt-BR"/>
         </w:rPr>
@@ -353,8 +340,7 @@
       <w:proofErr w:type="spellStart"/>
       <w:r>
         <w:rPr>
-          <w:rFonts w:ascii="Arial" w:hAnsi="Arial" w:cs="Arial"/>
-          <w:sz w:val="24"/>
+          <w:rFonts w:cs="Arial"/>
           <w:szCs w:val="24"/>
           <w:lang w:val="pt-BR"/>
         </w:rPr>
@@ -363,8 +349,7 @@
       <w:proofErr w:type="spellEnd"/>
       <w:r>
         <w:rPr>
-          <w:rFonts w:ascii="Arial" w:hAnsi="Arial" w:cs="Arial"/>
-          <w:sz w:val="24"/>
+          <w:rFonts w:cs="Arial"/>
           <w:szCs w:val="24"/>
           <w:lang w:val="pt-BR"/>
         </w:rPr>
@@ -373,8 +358,7 @@
       <w:proofErr w:type="spellStart"/>
       <w:r>
         <w:rPr>
-          <w:rFonts w:ascii="Arial" w:hAnsi="Arial" w:cs="Arial"/>
-          <w:sz w:val="24"/>
+          <w:rFonts w:cs="Arial"/>
           <w:szCs w:val="24"/>
           <w:lang w:val="pt-BR"/>
         </w:rPr>
@@ -383,8 +367,7 @@
       <w:proofErr w:type="spellEnd"/>
       <w:r>
         <w:rPr>
-          <w:rFonts w:ascii="Arial" w:hAnsi="Arial" w:cs="Arial"/>
-          <w:sz w:val="24"/>
+          <w:rFonts w:cs="Arial"/>
           <w:szCs w:val="24"/>
           <w:lang w:val="pt-BR"/>
         </w:rPr>
@@ -395,16 +378,14 @@
       <w:pPr>
         <w:jc w:val="right"/>
         <w:rPr>
-          <w:rFonts w:ascii="Arial" w:hAnsi="Arial" w:cs="Arial"/>
-          <w:sz w:val="24"/>
-          <w:szCs w:val="24"/>
-          <w:lang w:val="pt-BR"/>
-        </w:rPr>
-      </w:pPr>
-      <w:r>
-        <w:rPr>
-          <w:rFonts w:ascii="Arial" w:hAnsi="Arial" w:cs="Arial"/>
-          <w:sz w:val="24"/>
+          <w:rFonts w:cs="Arial"/>
+          <w:szCs w:val="24"/>
+          <w:lang w:val="pt-BR"/>
+        </w:rPr>
+      </w:pPr>
+      <w:r>
+        <w:rPr>
+          <w:rFonts w:cs="Arial"/>
           <w:szCs w:val="24"/>
           <w:lang w:val="pt-BR"/>
         </w:rPr>
@@ -413,8 +394,7 @@
       <w:proofErr w:type="spellStart"/>
       <w:r>
         <w:rPr>
-          <w:rFonts w:ascii="Arial" w:hAnsi="Arial" w:cs="Arial"/>
-          <w:sz w:val="24"/>
+          <w:rFonts w:cs="Arial"/>
           <w:szCs w:val="24"/>
           <w:lang w:val="pt-BR"/>
         </w:rPr>
@@ -423,8 +403,7 @@
       <w:proofErr w:type="spellEnd"/>
       <w:r>
         <w:rPr>
-          <w:rFonts w:ascii="Arial" w:hAnsi="Arial" w:cs="Arial"/>
-          <w:sz w:val="24"/>
+          <w:rFonts w:cs="Arial"/>
           <w:szCs w:val="24"/>
           <w:lang w:val="pt-BR"/>
         </w:rPr>
@@ -435,16 +414,14 @@
       <w:pPr>
         <w:jc w:val="right"/>
         <w:rPr>
-          <w:rFonts w:ascii="Arial" w:hAnsi="Arial" w:cs="Arial"/>
-          <w:sz w:val="24"/>
-          <w:szCs w:val="24"/>
-          <w:lang w:val="pt-BR"/>
-        </w:rPr>
-      </w:pPr>
-      <w:r>
-        <w:rPr>
-          <w:rFonts w:ascii="Arial" w:hAnsi="Arial" w:cs="Arial"/>
-          <w:sz w:val="24"/>
+          <w:rFonts w:cs="Arial"/>
+          <w:szCs w:val="24"/>
+          <w:lang w:val="pt-BR"/>
+        </w:rPr>
+      </w:pPr>
+      <w:r>
+        <w:rPr>
+          <w:rFonts w:cs="Arial"/>
           <w:szCs w:val="24"/>
           <w:lang w:val="pt-BR"/>
         </w:rPr>
@@ -453,8 +430,7 @@
       <w:proofErr w:type="spellStart"/>
       <w:r>
         <w:rPr>
-          <w:rFonts w:ascii="Arial" w:hAnsi="Arial" w:cs="Arial"/>
-          <w:sz w:val="24"/>
+          <w:rFonts w:cs="Arial"/>
           <w:szCs w:val="24"/>
           <w:lang w:val="pt-BR"/>
         </w:rPr>
@@ -463,8 +439,7 @@
       <w:proofErr w:type="spellEnd"/>
       <w:r>
         <w:rPr>
-          <w:rFonts w:ascii="Arial" w:hAnsi="Arial" w:cs="Arial"/>
-          <w:sz w:val="24"/>
+          <w:rFonts w:cs="Arial"/>
           <w:szCs w:val="24"/>
           <w:lang w:val="pt-BR"/>
         </w:rPr>
@@ -475,16 +450,14 @@
       <w:pPr>
         <w:jc w:val="right"/>
         <w:rPr>
-          <w:rFonts w:ascii="Arial" w:hAnsi="Arial" w:cs="Arial"/>
-          <w:sz w:val="24"/>
-          <w:szCs w:val="24"/>
-          <w:lang w:val="pt-BR"/>
-        </w:rPr>
-      </w:pPr>
-      <w:r>
-        <w:rPr>
-          <w:rFonts w:ascii="Arial" w:hAnsi="Arial" w:cs="Arial"/>
-          <w:sz w:val="24"/>
+          <w:rFonts w:cs="Arial"/>
+          <w:szCs w:val="24"/>
+          <w:lang w:val="pt-BR"/>
+        </w:rPr>
+      </w:pPr>
+      <w:r>
+        <w:rPr>
+          <w:rFonts w:cs="Arial"/>
           <w:szCs w:val="24"/>
           <w:lang w:val="pt-BR"/>
         </w:rPr>
@@ -495,16 +468,14 @@
       <w:pPr>
         <w:jc w:val="right"/>
         <w:rPr>
-          <w:rFonts w:ascii="Arial" w:hAnsi="Arial" w:cs="Arial"/>
-          <w:sz w:val="24"/>
-          <w:szCs w:val="24"/>
-          <w:lang w:val="pt-BR"/>
-        </w:rPr>
-      </w:pPr>
-      <w:r>
-        <w:rPr>
-          <w:rFonts w:ascii="Arial" w:hAnsi="Arial" w:cs="Arial"/>
-          <w:sz w:val="24"/>
+          <w:rFonts w:cs="Arial"/>
+          <w:szCs w:val="24"/>
+          <w:lang w:val="pt-BR"/>
+        </w:rPr>
+      </w:pPr>
+      <w:r>
+        <w:rPr>
+          <w:rFonts w:cs="Arial"/>
           <w:szCs w:val="24"/>
           <w:lang w:val="pt-BR"/>
         </w:rPr>
@@ -512,8 +483,7 @@
       </w:r>
       <w:r>
         <w:rPr>
-          <w:rFonts w:ascii="Arial" w:hAnsi="Arial" w:cs="Arial"/>
-          <w:sz w:val="24"/>
+          <w:rFonts w:cs="Arial"/>
           <w:szCs w:val="24"/>
           <w:lang w:val="pt-BR"/>
         </w:rPr>
@@ -521,8 +491,7 @@
       </w:r>
       <w:r>
         <w:rPr>
-          <w:rFonts w:ascii="Arial" w:hAnsi="Arial" w:cs="Arial"/>
-          <w:sz w:val="24"/>
+          <w:rFonts w:cs="Arial"/>
           <w:szCs w:val="24"/>
           <w:lang w:val="pt-BR"/>
         </w:rPr>
@@ -533,16 +502,14 @@
       <w:pPr>
         <w:jc w:val="right"/>
         <w:rPr>
-          <w:rFonts w:ascii="Arial" w:hAnsi="Arial" w:cs="Arial"/>
-          <w:sz w:val="24"/>
-          <w:szCs w:val="24"/>
-          <w:lang w:val="pt-BR"/>
-        </w:rPr>
-      </w:pPr>
-      <w:r>
-        <w:rPr>
-          <w:rFonts w:ascii="Arial" w:hAnsi="Arial" w:cs="Arial"/>
-          <w:sz w:val="24"/>
+          <w:rFonts w:cs="Arial"/>
+          <w:szCs w:val="24"/>
+          <w:lang w:val="pt-BR"/>
+        </w:rPr>
+      </w:pPr>
+      <w:r>
+        <w:rPr>
+          <w:rFonts w:cs="Arial"/>
           <w:szCs w:val="24"/>
           <w:lang w:val="pt-BR"/>
         </w:rPr>
@@ -553,7 +520,7 @@
       <w:pPr>
         <w:jc w:val="center"/>
         <w:rPr>
-          <w:rFonts w:ascii="Arial" w:hAnsi="Arial" w:cs="Arial"/>
+          <w:rFonts w:cs="Arial"/>
           <w:b/>
           <w:bCs/>
           <w:sz w:val="28"/>
@@ -566,7 +533,7 @@
       <w:pPr>
         <w:jc w:val="center"/>
         <w:rPr>
-          <w:rFonts w:ascii="Arial" w:hAnsi="Arial" w:cs="Arial"/>
+          <w:rFonts w:cs="Arial"/>
           <w:b/>
           <w:bCs/>
           <w:sz w:val="28"/>
@@ -579,7 +546,7 @@
       <w:pPr>
         <w:jc w:val="center"/>
         <w:rPr>
-          <w:rFonts w:ascii="Arial" w:hAnsi="Arial" w:cs="Arial"/>
+          <w:rFonts w:cs="Arial"/>
           <w:b/>
           <w:bCs/>
           <w:sz w:val="28"/>
@@ -592,7 +559,7 @@
       <w:pPr>
         <w:jc w:val="center"/>
         <w:rPr>
-          <w:rFonts w:ascii="Arial" w:hAnsi="Arial" w:cs="Arial"/>
+          <w:rFonts w:cs="Arial"/>
           <w:b/>
           <w:bCs/>
           <w:sz w:val="28"/>
@@ -605,45 +572,2594 @@
       <w:pPr>
         <w:jc w:val="center"/>
         <w:rPr>
-          <w:rFonts w:ascii="Arial" w:hAnsi="Arial" w:cs="Arial"/>
+          <w:rFonts w:cs="Arial"/>
           <w:b/>
           <w:bCs/>
           <w:sz w:val="28"/>
           <w:szCs w:val="28"/>
-        </w:rPr>
-      </w:pPr>
-      <w:r>
-        <w:rPr>
-          <w:rFonts w:ascii="Arial" w:hAnsi="Arial" w:cs="Arial"/>
+          <w:lang w:val="pt-BR"/>
+        </w:rPr>
+      </w:pPr>
+    </w:p>
+    <w:p>
+      <w:pPr>
+        <w:jc w:val="center"/>
+        <w:rPr>
+          <w:rFonts w:cs="Arial"/>
           <w:b/>
           <w:bCs/>
           <w:sz w:val="28"/>
           <w:szCs w:val="28"/>
-        </w:rPr>
-        <w:t>JUNDIAI</w:t>
-      </w:r>
+          <w:lang w:val="pt-BR"/>
+        </w:rPr>
+      </w:pPr>
     </w:p>
     <w:p>
       <w:pPr>
         <w:jc w:val="center"/>
         <w:rPr>
-          <w:rFonts w:ascii="Arial" w:hAnsi="Arial" w:cs="Arial"/>
+          <w:rFonts w:cs="Arial"/>
           <w:b/>
           <w:bCs/>
           <w:sz w:val="28"/>
           <w:szCs w:val="28"/>
-        </w:rPr>
-      </w:pPr>
-      <w:r>
-        <w:rPr>
-          <w:rFonts w:ascii="Arial" w:hAnsi="Arial" w:cs="Arial"/>
+          <w:lang w:val="pt-BR"/>
+        </w:rPr>
+      </w:pPr>
+      <w:r>
+        <w:rPr>
+          <w:rFonts w:cs="Arial"/>
           <w:b/>
           <w:bCs/>
           <w:sz w:val="28"/>
           <w:szCs w:val="28"/>
+          <w:lang w:val="pt-BR"/>
+        </w:rPr>
+        <w:t>JUNDIAI</w:t>
+      </w:r>
+    </w:p>
+    <w:p>
+      <w:pPr>
+        <w:jc w:val="center"/>
+        <w:rPr>
+          <w:rFonts w:cs="Arial"/>
+          <w:b/>
+          <w:bCs/>
+          <w:sz w:val="28"/>
+          <w:szCs w:val="28"/>
+          <w:lang w:val="pt-BR"/>
+        </w:rPr>
+        <w:sectPr>
+          <w:headerReference w:type="default" r:id="rId8"/>
+          <w:pgSz w:w="12240" w:h="15840"/>
+          <w:pgMar w:top="1417" w:right="1701" w:bottom="1417" w:left="1701" w:header="720" w:footer="720" w:gutter="0"/>
+          <w:cols w:space="720"/>
+          <w:docGrid w:linePitch="360"/>
+        </w:sectPr>
+      </w:pPr>
+      <w:r>
+        <w:rPr>
+          <w:rFonts w:cs="Arial"/>
+          <w:b/>
+          <w:bCs/>
+          <w:sz w:val="28"/>
+          <w:szCs w:val="28"/>
+          <w:lang w:val="pt-BR"/>
         </w:rPr>
         <w:t>2021</w:t>
       </w:r>
+    </w:p>
+    <w:sdt>
+      <w:sdtPr>
+        <w:rPr>
+          <w:lang w:val="pt-BR"/>
+        </w:rPr>
+        <w:id w:val="-913547615"/>
+        <w:docPartObj>
+          <w:docPartGallery w:val="Table of Contents"/>
+          <w:docPartUnique/>
+        </w:docPartObj>
+      </w:sdtPr>
+      <w:sdtEndPr>
+        <w:rPr>
+          <w:rFonts w:eastAsiaTheme="minorHAnsi" w:cstheme="minorBidi"/>
+          <w:bCs/>
+          <w:sz w:val="24"/>
+          <w:szCs w:val="22"/>
+        </w:rPr>
+      </w:sdtEndPr>
+      <w:sdtContent>
+        <w:p>
+          <w:pPr>
+            <w:pStyle w:val="CabealhodoSumrio"/>
+            <w:rPr>
+              <w:lang w:val="pt-BR"/>
+            </w:rPr>
+          </w:pPr>
+          <w:r>
+            <w:rPr>
+              <w:lang w:val="pt-BR"/>
+            </w:rPr>
+            <w:t>Sumário</w:t>
+          </w:r>
+        </w:p>
+        <w:p>
+          <w:pPr>
+            <w:pStyle w:val="Sumrio1"/>
+            <w:tabs>
+              <w:tab w:val="right" w:leader="dot" w:pos="8828"/>
+            </w:tabs>
+            <w:rPr>
+              <w:rFonts w:asciiTheme="minorHAnsi" w:eastAsiaTheme="minorEastAsia" w:hAnsiTheme="minorHAnsi"/>
+              <w:noProof/>
+              <w:sz w:val="22"/>
+            </w:rPr>
+          </w:pPr>
+          <w:r>
+            <w:fldChar w:fldCharType="begin"/>
+          </w:r>
+          <w:r>
+            <w:rPr>
+              <w:lang w:val="pt-BR"/>
+            </w:rPr>
+            <w:instrText xml:space="preserve"> TOC \o "1-3" \h \z \u </w:instrText>
+          </w:r>
+          <w:r>
+            <w:fldChar w:fldCharType="separate"/>
+          </w:r>
+          <w:hyperlink w:anchor="_Toc69335746" w:history="1">
+            <w:r>
+              <w:rPr>
+                <w:rStyle w:val="Hyperlink"/>
+                <w:noProof/>
+                <w:lang w:val="pt-BR"/>
+              </w:rPr>
+              <w:t>INTRODUÇÃO</w:t>
+            </w:r>
+            <w:r>
+              <w:rPr>
+                <w:noProof/>
+                <w:webHidden/>
+              </w:rPr>
+              <w:tab/>
+            </w:r>
+            <w:r>
+              <w:rPr>
+                <w:noProof/>
+                <w:webHidden/>
+              </w:rPr>
+              <w:fldChar w:fldCharType="begin"/>
+            </w:r>
+            <w:r>
+              <w:rPr>
+                <w:noProof/>
+                <w:webHidden/>
+              </w:rPr>
+              <w:instrText xml:space="preserve"> PAGEREF _Toc69335746 \h </w:instrText>
+            </w:r>
+            <w:r>
+              <w:rPr>
+                <w:noProof/>
+                <w:webHidden/>
+              </w:rPr>
+            </w:r>
+            <w:r>
+              <w:rPr>
+                <w:noProof/>
+                <w:webHidden/>
+              </w:rPr>
+              <w:fldChar w:fldCharType="separate"/>
+            </w:r>
+            <w:r>
+              <w:rPr>
+                <w:noProof/>
+                <w:webHidden/>
+              </w:rPr>
+              <w:t>3</w:t>
+            </w:r>
+            <w:r>
+              <w:rPr>
+                <w:noProof/>
+                <w:webHidden/>
+              </w:rPr>
+              <w:fldChar w:fldCharType="end"/>
+            </w:r>
+          </w:hyperlink>
+        </w:p>
+        <w:p>
+          <w:pPr>
+            <w:pStyle w:val="Sumrio1"/>
+            <w:tabs>
+              <w:tab w:val="right" w:leader="dot" w:pos="8828"/>
+            </w:tabs>
+            <w:rPr>
+              <w:rFonts w:asciiTheme="minorHAnsi" w:eastAsiaTheme="minorEastAsia" w:hAnsiTheme="minorHAnsi"/>
+              <w:noProof/>
+              <w:sz w:val="22"/>
+            </w:rPr>
+          </w:pPr>
+          <w:hyperlink w:anchor="_Toc69335747" w:history="1">
+            <w:r>
+              <w:rPr>
+                <w:rStyle w:val="Hyperlink"/>
+                <w:noProof/>
+              </w:rPr>
+              <w:t>1. FUTEBOL</w:t>
+            </w:r>
+            <w:r>
+              <w:rPr>
+                <w:noProof/>
+                <w:webHidden/>
+              </w:rPr>
+              <w:tab/>
+            </w:r>
+            <w:r>
+              <w:rPr>
+                <w:noProof/>
+                <w:webHidden/>
+              </w:rPr>
+              <w:fldChar w:fldCharType="begin"/>
+            </w:r>
+            <w:r>
+              <w:rPr>
+                <w:noProof/>
+                <w:webHidden/>
+              </w:rPr>
+              <w:instrText xml:space="preserve"> PAGEREF _Toc69335747 \h </w:instrText>
+            </w:r>
+            <w:r>
+              <w:rPr>
+                <w:noProof/>
+                <w:webHidden/>
+              </w:rPr>
+            </w:r>
+            <w:r>
+              <w:rPr>
+                <w:noProof/>
+                <w:webHidden/>
+              </w:rPr>
+              <w:fldChar w:fldCharType="separate"/>
+            </w:r>
+            <w:r>
+              <w:rPr>
+                <w:noProof/>
+                <w:webHidden/>
+              </w:rPr>
+              <w:t>4</w:t>
+            </w:r>
+            <w:r>
+              <w:rPr>
+                <w:noProof/>
+                <w:webHidden/>
+              </w:rPr>
+              <w:fldChar w:fldCharType="end"/>
+            </w:r>
+          </w:hyperlink>
+        </w:p>
+        <w:p>
+          <w:pPr>
+            <w:pStyle w:val="Sumrio2"/>
+            <w:tabs>
+              <w:tab w:val="right" w:leader="dot" w:pos="8828"/>
+            </w:tabs>
+            <w:rPr>
+              <w:rFonts w:asciiTheme="minorHAnsi" w:eastAsiaTheme="minorEastAsia" w:hAnsiTheme="minorHAnsi"/>
+              <w:noProof/>
+              <w:sz w:val="22"/>
+            </w:rPr>
+          </w:pPr>
+          <w:hyperlink w:anchor="_Toc69335748" w:history="1">
+            <w:r>
+              <w:rPr>
+                <w:rStyle w:val="Hyperlink"/>
+                <w:noProof/>
+                <w:lang w:val="pt-BR"/>
+              </w:rPr>
+              <w:t>1.1 VAR</w:t>
+            </w:r>
+            <w:r>
+              <w:rPr>
+                <w:noProof/>
+                <w:webHidden/>
+              </w:rPr>
+              <w:tab/>
+            </w:r>
+            <w:r>
+              <w:rPr>
+                <w:noProof/>
+                <w:webHidden/>
+              </w:rPr>
+              <w:fldChar w:fldCharType="begin"/>
+            </w:r>
+            <w:r>
+              <w:rPr>
+                <w:noProof/>
+                <w:webHidden/>
+              </w:rPr>
+              <w:instrText xml:space="preserve"> PAGEREF _Toc69335748 \h </w:instrText>
+            </w:r>
+            <w:r>
+              <w:rPr>
+                <w:noProof/>
+                <w:webHidden/>
+              </w:rPr>
+            </w:r>
+            <w:r>
+              <w:rPr>
+                <w:noProof/>
+                <w:webHidden/>
+              </w:rPr>
+              <w:fldChar w:fldCharType="separate"/>
+            </w:r>
+            <w:r>
+              <w:rPr>
+                <w:noProof/>
+                <w:webHidden/>
+              </w:rPr>
+              <w:t>4</w:t>
+            </w:r>
+            <w:r>
+              <w:rPr>
+                <w:noProof/>
+                <w:webHidden/>
+              </w:rPr>
+              <w:fldChar w:fldCharType="end"/>
+            </w:r>
+          </w:hyperlink>
+        </w:p>
+        <w:p>
+          <w:pPr>
+            <w:pStyle w:val="Sumrio2"/>
+            <w:tabs>
+              <w:tab w:val="right" w:leader="dot" w:pos="8828"/>
+            </w:tabs>
+            <w:rPr>
+              <w:rFonts w:asciiTheme="minorHAnsi" w:eastAsiaTheme="minorEastAsia" w:hAnsiTheme="minorHAnsi"/>
+              <w:noProof/>
+              <w:sz w:val="22"/>
+            </w:rPr>
+          </w:pPr>
+          <w:hyperlink w:anchor="_Toc69335749" w:history="1">
+            <w:r>
+              <w:rPr>
+                <w:rStyle w:val="Hyperlink"/>
+                <w:noProof/>
+                <w:lang w:val="pt-BR"/>
+              </w:rPr>
+              <w:t>1.3 CATAPULT</w:t>
+            </w:r>
+            <w:r>
+              <w:rPr>
+                <w:noProof/>
+                <w:webHidden/>
+              </w:rPr>
+              <w:tab/>
+            </w:r>
+            <w:r>
+              <w:rPr>
+                <w:noProof/>
+                <w:webHidden/>
+              </w:rPr>
+              <w:fldChar w:fldCharType="begin"/>
+            </w:r>
+            <w:r>
+              <w:rPr>
+                <w:noProof/>
+                <w:webHidden/>
+              </w:rPr>
+              <w:instrText xml:space="preserve"> PAGEREF _Toc69335749 \h </w:instrText>
+            </w:r>
+            <w:r>
+              <w:rPr>
+                <w:noProof/>
+                <w:webHidden/>
+              </w:rPr>
+            </w:r>
+            <w:r>
+              <w:rPr>
+                <w:noProof/>
+                <w:webHidden/>
+              </w:rPr>
+              <w:fldChar w:fldCharType="separate"/>
+            </w:r>
+            <w:r>
+              <w:rPr>
+                <w:noProof/>
+                <w:webHidden/>
+              </w:rPr>
+              <w:t>4</w:t>
+            </w:r>
+            <w:r>
+              <w:rPr>
+                <w:noProof/>
+                <w:webHidden/>
+              </w:rPr>
+              <w:fldChar w:fldCharType="end"/>
+            </w:r>
+          </w:hyperlink>
+        </w:p>
+        <w:p>
+          <w:pPr>
+            <w:pStyle w:val="Sumrio1"/>
+            <w:tabs>
+              <w:tab w:val="right" w:leader="dot" w:pos="8828"/>
+            </w:tabs>
+            <w:rPr>
+              <w:rFonts w:asciiTheme="minorHAnsi" w:eastAsiaTheme="minorEastAsia" w:hAnsiTheme="minorHAnsi"/>
+              <w:noProof/>
+              <w:sz w:val="22"/>
+            </w:rPr>
+          </w:pPr>
+          <w:hyperlink w:anchor="_Toc69335750" w:history="1">
+            <w:r>
+              <w:rPr>
+                <w:rStyle w:val="Hyperlink"/>
+                <w:noProof/>
+                <w:lang w:val="pt-BR"/>
+              </w:rPr>
+              <w:t>2. NATAÇÃO</w:t>
+            </w:r>
+            <w:r>
+              <w:rPr>
+                <w:noProof/>
+                <w:webHidden/>
+              </w:rPr>
+              <w:tab/>
+            </w:r>
+            <w:r>
+              <w:rPr>
+                <w:noProof/>
+                <w:webHidden/>
+              </w:rPr>
+              <w:fldChar w:fldCharType="begin"/>
+            </w:r>
+            <w:r>
+              <w:rPr>
+                <w:noProof/>
+                <w:webHidden/>
+              </w:rPr>
+              <w:instrText xml:space="preserve"> PAGEREF _Toc69335750 \h </w:instrText>
+            </w:r>
+            <w:r>
+              <w:rPr>
+                <w:noProof/>
+                <w:webHidden/>
+              </w:rPr>
+            </w:r>
+            <w:r>
+              <w:rPr>
+                <w:noProof/>
+                <w:webHidden/>
+              </w:rPr>
+              <w:fldChar w:fldCharType="separate"/>
+            </w:r>
+            <w:r>
+              <w:rPr>
+                <w:noProof/>
+                <w:webHidden/>
+              </w:rPr>
+              <w:t>4</w:t>
+            </w:r>
+            <w:r>
+              <w:rPr>
+                <w:noProof/>
+                <w:webHidden/>
+              </w:rPr>
+              <w:fldChar w:fldCharType="end"/>
+            </w:r>
+          </w:hyperlink>
+        </w:p>
+        <w:p>
+          <w:pPr>
+            <w:pStyle w:val="Sumrio1"/>
+            <w:tabs>
+              <w:tab w:val="right" w:leader="dot" w:pos="8828"/>
+            </w:tabs>
+            <w:rPr>
+              <w:rFonts w:asciiTheme="minorHAnsi" w:eastAsiaTheme="minorEastAsia" w:hAnsiTheme="minorHAnsi"/>
+              <w:noProof/>
+              <w:sz w:val="22"/>
+            </w:rPr>
+          </w:pPr>
+          <w:hyperlink w:anchor="_Toc69335751" w:history="1">
+            <w:r>
+              <w:rPr>
+                <w:rStyle w:val="Hyperlink"/>
+                <w:noProof/>
+                <w:lang w:val="pt-BR"/>
+              </w:rPr>
+              <w:t>3. ESGRIMA</w:t>
+            </w:r>
+            <w:r>
+              <w:rPr>
+                <w:noProof/>
+                <w:webHidden/>
+              </w:rPr>
+              <w:tab/>
+            </w:r>
+            <w:r>
+              <w:rPr>
+                <w:noProof/>
+                <w:webHidden/>
+              </w:rPr>
+              <w:fldChar w:fldCharType="begin"/>
+            </w:r>
+            <w:r>
+              <w:rPr>
+                <w:noProof/>
+                <w:webHidden/>
+              </w:rPr>
+              <w:instrText xml:space="preserve"> PAGEREF _Toc69335751 \h </w:instrText>
+            </w:r>
+            <w:r>
+              <w:rPr>
+                <w:noProof/>
+                <w:webHidden/>
+              </w:rPr>
+            </w:r>
+            <w:r>
+              <w:rPr>
+                <w:noProof/>
+                <w:webHidden/>
+              </w:rPr>
+              <w:fldChar w:fldCharType="separate"/>
+            </w:r>
+            <w:r>
+              <w:rPr>
+                <w:noProof/>
+                <w:webHidden/>
+              </w:rPr>
+              <w:t>5</w:t>
+            </w:r>
+            <w:r>
+              <w:rPr>
+                <w:noProof/>
+                <w:webHidden/>
+              </w:rPr>
+              <w:fldChar w:fldCharType="end"/>
+            </w:r>
+          </w:hyperlink>
+        </w:p>
+        <w:p>
+          <w:pPr>
+            <w:pStyle w:val="Sumrio1"/>
+            <w:tabs>
+              <w:tab w:val="right" w:leader="dot" w:pos="8828"/>
+            </w:tabs>
+            <w:rPr>
+              <w:rFonts w:asciiTheme="minorHAnsi" w:eastAsiaTheme="minorEastAsia" w:hAnsiTheme="minorHAnsi"/>
+              <w:noProof/>
+              <w:sz w:val="22"/>
+            </w:rPr>
+          </w:pPr>
+          <w:hyperlink w:anchor="_Toc69335752" w:history="1">
+            <w:r>
+              <w:rPr>
+                <w:rStyle w:val="Hyperlink"/>
+                <w:noProof/>
+                <w:lang w:val="pt-BR"/>
+              </w:rPr>
+              <w:t>4. BASQUETE</w:t>
+            </w:r>
+            <w:r>
+              <w:rPr>
+                <w:noProof/>
+                <w:webHidden/>
+              </w:rPr>
+              <w:tab/>
+            </w:r>
+            <w:r>
+              <w:rPr>
+                <w:noProof/>
+                <w:webHidden/>
+              </w:rPr>
+              <w:fldChar w:fldCharType="begin"/>
+            </w:r>
+            <w:r>
+              <w:rPr>
+                <w:noProof/>
+                <w:webHidden/>
+              </w:rPr>
+              <w:instrText xml:space="preserve"> PAGEREF _Toc69335752 \h </w:instrText>
+            </w:r>
+            <w:r>
+              <w:rPr>
+                <w:noProof/>
+                <w:webHidden/>
+              </w:rPr>
+            </w:r>
+            <w:r>
+              <w:rPr>
+                <w:noProof/>
+                <w:webHidden/>
+              </w:rPr>
+              <w:fldChar w:fldCharType="separate"/>
+            </w:r>
+            <w:r>
+              <w:rPr>
+                <w:noProof/>
+                <w:webHidden/>
+              </w:rPr>
+              <w:t>5</w:t>
+            </w:r>
+            <w:r>
+              <w:rPr>
+                <w:noProof/>
+                <w:webHidden/>
+              </w:rPr>
+              <w:fldChar w:fldCharType="end"/>
+            </w:r>
+          </w:hyperlink>
+        </w:p>
+        <w:p>
+          <w:pPr>
+            <w:pStyle w:val="Sumrio1"/>
+            <w:tabs>
+              <w:tab w:val="right" w:leader="dot" w:pos="8828"/>
+            </w:tabs>
+            <w:rPr>
+              <w:rFonts w:asciiTheme="minorHAnsi" w:eastAsiaTheme="minorEastAsia" w:hAnsiTheme="minorHAnsi"/>
+              <w:noProof/>
+              <w:sz w:val="22"/>
+            </w:rPr>
+          </w:pPr>
+          <w:hyperlink w:anchor="_Toc69335753" w:history="1">
+            <w:r>
+              <w:rPr>
+                <w:rStyle w:val="Hyperlink"/>
+                <w:noProof/>
+                <w:lang w:val="pt-BR"/>
+              </w:rPr>
+              <w:t>5. ATLETISMO</w:t>
+            </w:r>
+            <w:r>
+              <w:rPr>
+                <w:noProof/>
+                <w:webHidden/>
+              </w:rPr>
+              <w:tab/>
+            </w:r>
+            <w:r>
+              <w:rPr>
+                <w:noProof/>
+                <w:webHidden/>
+              </w:rPr>
+              <w:fldChar w:fldCharType="begin"/>
+            </w:r>
+            <w:r>
+              <w:rPr>
+                <w:noProof/>
+                <w:webHidden/>
+              </w:rPr>
+              <w:instrText xml:space="preserve"> PAGEREF _Toc69335753 \h </w:instrText>
+            </w:r>
+            <w:r>
+              <w:rPr>
+                <w:noProof/>
+                <w:webHidden/>
+              </w:rPr>
+            </w:r>
+            <w:r>
+              <w:rPr>
+                <w:noProof/>
+                <w:webHidden/>
+              </w:rPr>
+              <w:fldChar w:fldCharType="separate"/>
+            </w:r>
+            <w:r>
+              <w:rPr>
+                <w:noProof/>
+                <w:webHidden/>
+              </w:rPr>
+              <w:t>5</w:t>
+            </w:r>
+            <w:r>
+              <w:rPr>
+                <w:noProof/>
+                <w:webHidden/>
+              </w:rPr>
+              <w:fldChar w:fldCharType="end"/>
+            </w:r>
+          </w:hyperlink>
+        </w:p>
+        <w:p>
+          <w:pPr>
+            <w:pStyle w:val="Sumrio1"/>
+            <w:tabs>
+              <w:tab w:val="right" w:leader="dot" w:pos="8828"/>
+            </w:tabs>
+            <w:rPr>
+              <w:rFonts w:asciiTheme="minorHAnsi" w:eastAsiaTheme="minorEastAsia" w:hAnsiTheme="minorHAnsi"/>
+              <w:noProof/>
+              <w:sz w:val="22"/>
+            </w:rPr>
+          </w:pPr>
+          <w:hyperlink w:anchor="_Toc69335754" w:history="1">
+            <w:r>
+              <w:rPr>
+                <w:rStyle w:val="Hyperlink"/>
+                <w:noProof/>
+                <w:lang w:val="pt-BR"/>
+              </w:rPr>
+              <w:t>6. F1</w:t>
+            </w:r>
+            <w:r>
+              <w:rPr>
+                <w:noProof/>
+                <w:webHidden/>
+              </w:rPr>
+              <w:tab/>
+            </w:r>
+            <w:r>
+              <w:rPr>
+                <w:noProof/>
+                <w:webHidden/>
+              </w:rPr>
+              <w:fldChar w:fldCharType="begin"/>
+            </w:r>
+            <w:r>
+              <w:rPr>
+                <w:noProof/>
+                <w:webHidden/>
+              </w:rPr>
+              <w:instrText xml:space="preserve"> PAGEREF _Toc69335754 \h </w:instrText>
+            </w:r>
+            <w:r>
+              <w:rPr>
+                <w:noProof/>
+                <w:webHidden/>
+              </w:rPr>
+            </w:r>
+            <w:r>
+              <w:rPr>
+                <w:noProof/>
+                <w:webHidden/>
+              </w:rPr>
+              <w:fldChar w:fldCharType="separate"/>
+            </w:r>
+            <w:r>
+              <w:rPr>
+                <w:noProof/>
+                <w:webHidden/>
+              </w:rPr>
+              <w:t>6</w:t>
+            </w:r>
+            <w:r>
+              <w:rPr>
+                <w:noProof/>
+                <w:webHidden/>
+              </w:rPr>
+              <w:fldChar w:fldCharType="end"/>
+            </w:r>
+          </w:hyperlink>
+        </w:p>
+        <w:p>
+          <w:pPr>
+            <w:pStyle w:val="Sumrio1"/>
+            <w:tabs>
+              <w:tab w:val="right" w:leader="dot" w:pos="8828"/>
+            </w:tabs>
+            <w:rPr>
+              <w:rFonts w:asciiTheme="minorHAnsi" w:eastAsiaTheme="minorEastAsia" w:hAnsiTheme="minorHAnsi"/>
+              <w:noProof/>
+              <w:sz w:val="22"/>
+            </w:rPr>
+          </w:pPr>
+          <w:hyperlink w:anchor="_Toc69335755" w:history="1">
+            <w:r>
+              <w:rPr>
+                <w:rStyle w:val="Hyperlink"/>
+                <w:noProof/>
+              </w:rPr>
+              <w:t>7. ESTÁDIOS</w:t>
+            </w:r>
+            <w:r>
+              <w:rPr>
+                <w:noProof/>
+                <w:webHidden/>
+              </w:rPr>
+              <w:tab/>
+            </w:r>
+            <w:r>
+              <w:rPr>
+                <w:noProof/>
+                <w:webHidden/>
+              </w:rPr>
+              <w:fldChar w:fldCharType="begin"/>
+            </w:r>
+            <w:r>
+              <w:rPr>
+                <w:noProof/>
+                <w:webHidden/>
+              </w:rPr>
+              <w:instrText xml:space="preserve"> PAGEREF _Toc69335755 \h </w:instrText>
+            </w:r>
+            <w:r>
+              <w:rPr>
+                <w:noProof/>
+                <w:webHidden/>
+              </w:rPr>
+            </w:r>
+            <w:r>
+              <w:rPr>
+                <w:noProof/>
+                <w:webHidden/>
+              </w:rPr>
+              <w:fldChar w:fldCharType="separate"/>
+            </w:r>
+            <w:r>
+              <w:rPr>
+                <w:noProof/>
+                <w:webHidden/>
+              </w:rPr>
+              <w:t>7</w:t>
+            </w:r>
+            <w:r>
+              <w:rPr>
+                <w:noProof/>
+                <w:webHidden/>
+              </w:rPr>
+              <w:fldChar w:fldCharType="end"/>
+            </w:r>
+          </w:hyperlink>
+        </w:p>
+        <w:p>
+          <w:pPr>
+            <w:pStyle w:val="Sumrio1"/>
+            <w:tabs>
+              <w:tab w:val="right" w:leader="dot" w:pos="8828"/>
+            </w:tabs>
+            <w:rPr>
+              <w:rFonts w:asciiTheme="minorHAnsi" w:eastAsiaTheme="minorEastAsia" w:hAnsiTheme="minorHAnsi"/>
+              <w:noProof/>
+              <w:sz w:val="22"/>
+            </w:rPr>
+          </w:pPr>
+          <w:hyperlink w:anchor="_Toc69335756" w:history="1">
+            <w:r>
+              <w:rPr>
+                <w:rStyle w:val="Hyperlink"/>
+                <w:noProof/>
+              </w:rPr>
+              <w:t>REFERÊNCIAS BIBLIOGRAFICAS</w:t>
+            </w:r>
+            <w:r>
+              <w:rPr>
+                <w:noProof/>
+                <w:webHidden/>
+              </w:rPr>
+              <w:tab/>
+            </w:r>
+            <w:r>
+              <w:rPr>
+                <w:noProof/>
+                <w:webHidden/>
+              </w:rPr>
+              <w:fldChar w:fldCharType="begin"/>
+            </w:r>
+            <w:r>
+              <w:rPr>
+                <w:noProof/>
+                <w:webHidden/>
+              </w:rPr>
+              <w:instrText xml:space="preserve"> PAGEREF _Toc69335756 \h </w:instrText>
+            </w:r>
+            <w:r>
+              <w:rPr>
+                <w:noProof/>
+                <w:webHidden/>
+              </w:rPr>
+            </w:r>
+            <w:r>
+              <w:rPr>
+                <w:noProof/>
+                <w:webHidden/>
+              </w:rPr>
+              <w:fldChar w:fldCharType="separate"/>
+            </w:r>
+            <w:r>
+              <w:rPr>
+                <w:noProof/>
+                <w:webHidden/>
+              </w:rPr>
+              <w:t>8</w:t>
+            </w:r>
+            <w:r>
+              <w:rPr>
+                <w:noProof/>
+                <w:webHidden/>
+              </w:rPr>
+              <w:fldChar w:fldCharType="end"/>
+            </w:r>
+          </w:hyperlink>
+        </w:p>
+        <w:p>
+          <w:pPr>
+            <w:rPr>
+              <w:lang w:val="pt-BR"/>
+            </w:rPr>
+          </w:pPr>
+          <w:r>
+            <w:rPr>
+              <w:b/>
+              <w:bCs/>
+              <w:lang w:val="pt-BR"/>
+            </w:rPr>
+            <w:fldChar w:fldCharType="end"/>
+          </w:r>
+        </w:p>
+      </w:sdtContent>
+    </w:sdt>
+    <w:p>
+      <w:pPr>
+        <w:jc w:val="center"/>
+        <w:rPr>
+          <w:rFonts w:cs="Arial"/>
+          <w:b/>
+          <w:bCs/>
+          <w:sz w:val="28"/>
+          <w:szCs w:val="28"/>
+          <w:lang w:val="pt-BR"/>
+        </w:rPr>
+        <w:sectPr>
+          <w:pgSz w:w="12240" w:h="15840"/>
+          <w:pgMar w:top="1417" w:right="1701" w:bottom="1417" w:left="1701" w:header="720" w:footer="720" w:gutter="0"/>
+          <w:cols w:space="720"/>
+          <w:docGrid w:linePitch="360"/>
+        </w:sectPr>
+      </w:pPr>
+    </w:p>
+    <w:p>
+      <w:pPr>
+        <w:pStyle w:val="Ttulo1"/>
+        <w:rPr>
+          <w:lang w:val="pt-BR"/>
+        </w:rPr>
+      </w:pPr>
+      <w:bookmarkStart w:id="0" w:name="_Toc69335746"/>
+      <w:r>
+        <w:rPr>
+          <w:lang w:val="pt-BR"/>
+        </w:rPr>
+        <w:lastRenderedPageBreak/>
+        <w:t>INTRODUÇÃO</w:t>
+      </w:r>
+      <w:bookmarkEnd w:id="0"/>
+    </w:p>
+    <w:p>
+      <w:pPr>
+        <w:rPr>
+          <w:lang w:val="pt-BR"/>
+        </w:rPr>
+      </w:pPr>
+    </w:p>
+    <w:p>
+      <w:pPr>
+        <w:ind w:firstLine="709"/>
+        <w:rPr>
+          <w:lang w:val="pt-BR"/>
+        </w:rPr>
+      </w:pPr>
+      <w:r>
+        <w:rPr>
+          <w:lang w:val="pt-BR"/>
+        </w:rPr>
+        <w:t>Nos dias atuais é claro todo o investimento que é feito ao esporte em geral, sendo em jogos olímpicos, copa do mundo, podemos ver a evolução da tecnologia ao acompanhar mais de perto. Este trabalho tem como objetivo apresentar informações referente a últimas tecnologias e mostrar como a tecnologia foi evoluindo com o tempo e como dia após dia a tecnologia se torna indispensável para garantir um resultado mais honesto, ou um melhor resultado em questão de velocidade, peso, entre outros.</w:t>
+      </w:r>
+    </w:p>
+    <w:p>
+      <w:pPr>
+        <w:ind w:firstLine="709"/>
+        <w:rPr>
+          <w:lang w:val="pt-BR"/>
+        </w:rPr>
+        <w:sectPr>
+          <w:headerReference w:type="default" r:id="rId9"/>
+          <w:footerReference w:type="default" r:id="rId10"/>
+          <w:pgSz w:w="12240" w:h="15840"/>
+          <w:pgMar w:top="1417" w:right="1701" w:bottom="1417" w:left="1701" w:header="720" w:footer="720" w:gutter="0"/>
+          <w:cols w:space="720"/>
+          <w:docGrid w:linePitch="360"/>
+        </w:sectPr>
+      </w:pPr>
+      <w:r>
+        <w:rPr>
+          <w:lang w:val="pt-BR"/>
+        </w:rPr>
+        <w:t xml:space="preserve">Este </w:t>
+      </w:r>
+      <w:r>
+        <w:rPr>
+          <w:lang w:val="pt-BR"/>
+        </w:rPr>
+        <w:t>documento</w:t>
+      </w:r>
+      <w:r>
+        <w:rPr>
+          <w:lang w:val="pt-BR"/>
+        </w:rPr>
+        <w:t xml:space="preserve"> reúne informação dos seguintes esportes Futebol (VAR e </w:t>
+      </w:r>
+      <w:proofErr w:type="spellStart"/>
+      <w:r>
+        <w:rPr>
+          <w:lang w:val="pt-BR"/>
+        </w:rPr>
+        <w:t>Catapult</w:t>
+      </w:r>
+      <w:proofErr w:type="spellEnd"/>
+      <w:r>
+        <w:rPr>
+          <w:lang w:val="pt-BR"/>
+        </w:rPr>
+        <w:t xml:space="preserve">), </w:t>
+      </w:r>
+      <w:r>
+        <w:rPr>
+          <w:lang w:val="pt-BR"/>
+        </w:rPr>
+        <w:t>Natação, Esgrima, Basquete</w:t>
+      </w:r>
+      <w:r>
+        <w:rPr>
+          <w:lang w:val="pt-BR"/>
+        </w:rPr>
+        <w:t xml:space="preserve">, Atletismo, </w:t>
+      </w:r>
+      <w:r>
+        <w:rPr>
+          <w:lang w:val="pt-BR"/>
+        </w:rPr>
+        <w:t>Fórmula</w:t>
+      </w:r>
+      <w:r>
+        <w:rPr>
+          <w:lang w:val="pt-BR"/>
+        </w:rPr>
+        <w:t xml:space="preserve"> 1 e as tecnologias que usam nos </w:t>
+      </w:r>
+      <w:r>
+        <w:rPr>
+          <w:lang w:val="pt-BR"/>
+        </w:rPr>
+        <w:t>estádios</w:t>
+      </w:r>
+      <w:r>
+        <w:rPr>
+          <w:lang w:val="pt-BR"/>
+        </w:rPr>
+        <w:t>.</w:t>
+      </w:r>
+      <w:r>
+        <w:rPr>
+          <w:lang w:val="pt-BR"/>
+        </w:rPr>
+        <w:t xml:space="preserve"> Conhecer, entender é a principal ferramenta para criação de novas tecnologias, para cada vez mais termos a tecnologia ao nosso lado, quando falamos em esporte. </w:t>
+      </w:r>
+    </w:p>
+    <w:p>
+      <w:pPr>
+        <w:pStyle w:val="Ttulo1"/>
+        <w:rPr>
+          <w:lang w:val="pt-BR"/>
+        </w:rPr>
+      </w:pPr>
+      <w:bookmarkStart w:id="1" w:name="_Toc69335747"/>
+      <w:r>
+        <w:rPr>
+          <w:lang w:val="pt-BR"/>
+        </w:rPr>
+        <w:lastRenderedPageBreak/>
+        <w:t>1. FUTEBOL</w:t>
+      </w:r>
+      <w:bookmarkEnd w:id="1"/>
+    </w:p>
+    <w:p>
+      <w:pPr>
+        <w:rPr>
+          <w:lang w:val="pt-BR"/>
+        </w:rPr>
+      </w:pPr>
+      <w:r>
+        <w:rPr>
+          <w:lang w:val="pt-BR"/>
+        </w:rPr>
+        <w:tab/>
+      </w:r>
+      <w:r>
+        <w:rPr>
+          <w:lang w:val="pt-BR"/>
+        </w:rPr>
+        <w:t>Atualment</w:t>
+      </w:r>
+      <w:r>
+        <w:rPr>
+          <w:lang w:val="pt-BR"/>
+        </w:rPr>
+        <w:t xml:space="preserve">e é indiscutível o investimento no futebol mundial em cima da tecnologia, vemos </w:t>
+      </w:r>
+      <w:r>
+        <w:rPr>
+          <w:lang w:val="pt-BR"/>
+        </w:rPr>
+        <w:t>este investimento em várias áreas sendo no melhor preparo físico do atleta e no melhor acompanhamento físico para prevenir lesões, porém é possível entender que o maior investimento para novas tecnologias é referente ao arbitro de vídeo (VAR).</w:t>
+      </w:r>
+    </w:p>
+    <w:p>
+      <w:pPr>
+        <w:pStyle w:val="Ttulo2"/>
+        <w:ind w:firstLine="426"/>
+        <w:rPr>
+          <w:lang w:val="pt-BR"/>
+        </w:rPr>
+      </w:pPr>
+      <w:bookmarkStart w:id="2" w:name="_Toc69335748"/>
+      <w:r>
+        <w:rPr>
+          <w:lang w:val="pt-BR"/>
+        </w:rPr>
+        <w:t>1.1 VAR</w:t>
+      </w:r>
+      <w:bookmarkEnd w:id="2"/>
+    </w:p>
+    <w:p>
+      <w:pPr>
+        <w:ind w:firstLine="709"/>
+        <w:rPr>
+          <w:lang w:val="pt-BR"/>
+        </w:rPr>
+      </w:pPr>
+      <w:r>
+        <w:rPr>
+          <w:lang w:val="pt-BR"/>
+        </w:rPr>
+        <w:t xml:space="preserve">Hoje é possível dizer que o VAR nacional </w:t>
+      </w:r>
+      <w:r>
+        <w:rPr>
+          <w:lang w:val="pt-BR"/>
+        </w:rPr>
+        <w:t>está</w:t>
+      </w:r>
+      <w:r>
+        <w:rPr>
+          <w:lang w:val="pt-BR"/>
+        </w:rPr>
+        <w:t xml:space="preserve"> aprendendo com o VAR internacional, em questão de tecnologia de hardware e preparação dos árbitros para melhor </w:t>
+      </w:r>
+      <w:r>
+        <w:rPr>
+          <w:lang w:val="pt-BR"/>
+        </w:rPr>
+        <w:t>análise</w:t>
+      </w:r>
+      <w:r>
+        <w:rPr>
+          <w:lang w:val="pt-BR"/>
+        </w:rPr>
+        <w:t xml:space="preserve">. Podemos separar esta tecnologia em </w:t>
+      </w:r>
+      <w:r>
+        <w:rPr>
+          <w:lang w:val="pt-BR"/>
+        </w:rPr>
+        <w:t xml:space="preserve">três partes, o VAR, o VOR e o ARA. </w:t>
+      </w:r>
+    </w:p>
+    <w:p>
+      <w:pPr>
+        <w:ind w:firstLine="709"/>
+        <w:rPr>
+          <w:lang w:val="pt-BR"/>
+        </w:rPr>
+      </w:pPr>
+      <w:r>
+        <w:rPr>
+          <w:lang w:val="pt-BR"/>
+        </w:rPr>
+        <w:t>O VOR é a sala, o local onde ficam os equipamentos e os árbitros, o líder do VOR é chamado de VAR e os assistentes de AVAR. O ARA é o local dentro do campo onde quando o arbitro é chamado ele se direciona para analisar o lance.</w:t>
+      </w:r>
+    </w:p>
+    <w:p>
+      <w:pPr>
+        <w:ind w:firstLine="709"/>
+        <w:rPr>
+          <w:lang w:val="pt-BR"/>
+        </w:rPr>
+      </w:pPr>
+      <w:r>
+        <w:rPr>
+          <w:lang w:val="pt-BR"/>
+        </w:rPr>
+        <w:t>O VAR da FPF (Federação Paulista de Futebol) tem a sua disposição 33 câmeras que são fornecidas pelo globo através de conjunto de fibra, comunica a central da FPF (Barra Funda/SP), com os 16 estádios do estado de São Paulo.</w:t>
+      </w:r>
+    </w:p>
+    <w:p>
+      <w:pPr>
+        <w:ind w:firstLine="709"/>
+        <w:rPr>
+          <w:lang w:val="pt-BR"/>
+        </w:rPr>
+      </w:pPr>
+    </w:p>
+    <w:p>
+      <w:pPr>
+        <w:pStyle w:val="Ttulo2"/>
+        <w:ind w:firstLine="426"/>
+        <w:rPr>
+          <w:lang w:val="pt-BR"/>
+        </w:rPr>
+      </w:pPr>
+      <w:bookmarkStart w:id="3" w:name="_Toc69335749"/>
+      <w:r>
+        <w:rPr>
+          <w:lang w:val="pt-BR"/>
+        </w:rPr>
+        <w:t>1.3 CATAPULT</w:t>
+      </w:r>
+      <w:bookmarkEnd w:id="3"/>
+    </w:p>
+    <w:p>
+      <w:pPr>
+        <w:pStyle w:val="Ttulo1"/>
+        <w:rPr>
+          <w:lang w:val="pt-BR"/>
+        </w:rPr>
+      </w:pPr>
+      <w:bookmarkStart w:id="4" w:name="_Toc69335750"/>
+      <w:r>
+        <w:rPr>
+          <w:lang w:val="pt-BR"/>
+        </w:rPr>
+        <w:t xml:space="preserve">2. </w:t>
+      </w:r>
+      <w:r>
+        <w:rPr>
+          <w:lang w:val="pt-BR"/>
+        </w:rPr>
+        <w:t>N</w:t>
+      </w:r>
+      <w:r>
+        <w:rPr>
+          <w:lang w:val="pt-BR"/>
+        </w:rPr>
+        <w:t>ATAÇÃO</w:t>
+      </w:r>
+      <w:bookmarkEnd w:id="4"/>
+    </w:p>
+    <w:p>
+      <w:pPr>
+        <w:ind w:firstLine="720"/>
+        <w:rPr>
+          <w:lang w:val="pt-BR"/>
+        </w:rPr>
+      </w:pPr>
+      <w:r>
+        <w:rPr>
+          <w:lang w:val="pt-BR"/>
+        </w:rPr>
+        <w:t xml:space="preserve">Existem várias tecnologias usadas na natação que auxiliam na evolução dos atletas e ajudam a superar recordes atrás de recordes, alguns exemplos bem famosos </w:t>
+      </w:r>
+      <w:r>
+        <w:rPr>
+          <w:lang w:val="pt-BR"/>
+        </w:rPr>
+        <w:t>são</w:t>
+      </w:r>
+      <w:r>
+        <w:rPr>
+          <w:lang w:val="pt-BR"/>
+        </w:rPr>
+        <w:t xml:space="preserve">, </w:t>
+      </w:r>
+      <w:r>
+        <w:rPr>
+          <w:lang w:val="pt-BR"/>
+        </w:rPr>
+        <w:t>câmeras</w:t>
+      </w:r>
+      <w:r>
+        <w:rPr>
+          <w:lang w:val="pt-BR"/>
+        </w:rPr>
+        <w:t xml:space="preserve"> que capturam cada movimento do atleta, fazendo com que ele aprimore esses movimentos; trajes desenvolvidos para competições, que suportam movimentos bruscos, rápidos e intensos. A tecnologia também está presente nas </w:t>
+      </w:r>
+      <w:r>
+        <w:rPr>
+          <w:lang w:val="pt-BR"/>
+        </w:rPr>
+        <w:t>competições, pois</w:t>
+      </w:r>
+      <w:r>
+        <w:rPr>
+          <w:lang w:val="pt-BR"/>
+        </w:rPr>
+        <w:t xml:space="preserve"> elas são totalmente monitoradas, e isso faz com que os resultados sejam assertivos e precisos. E não para por aí, nos Jogos Olímpicos de Verão de 2012, em Londres, foi projetada e construída uma piscina olímpica com uma tecnologia que evita turbulências na água, o design e arquitetura </w:t>
+      </w:r>
+      <w:r>
+        <w:rPr>
+          <w:lang w:val="pt-BR"/>
+        </w:rPr>
+        <w:lastRenderedPageBreak/>
+        <w:t>utilizadas na piscina evita a formação de ondas, e assim, não comprometendo o desempenho dos atletas.</w:t>
+      </w:r>
+    </w:p>
+    <w:p>
+      <w:pPr>
+        <w:ind w:firstLine="720"/>
+        <w:rPr>
+          <w:lang w:val="pt-BR"/>
+        </w:rPr>
+      </w:pPr>
+      <w:r>
+        <w:rPr>
+          <w:lang w:val="pt-BR"/>
+        </w:rPr>
+        <w:t>Uma nova tecnologia foi desenvolvida pela universidade de Bielefeld, na Alemanha, em parceria com a CITEC</w:t>
+      </w:r>
+      <w:r>
+        <w:rPr>
+          <w:lang w:val="pt-BR"/>
+        </w:rPr>
+        <w:t xml:space="preserve"> </w:t>
+      </w:r>
+      <w:r>
+        <w:rPr>
+          <w:lang w:val="pt-BR"/>
+        </w:rPr>
+        <w:t xml:space="preserve">(Cluster </w:t>
+      </w:r>
+      <w:proofErr w:type="spellStart"/>
+      <w:r>
+        <w:rPr>
+          <w:lang w:val="pt-BR"/>
+        </w:rPr>
+        <w:t>of</w:t>
+      </w:r>
+      <w:proofErr w:type="spellEnd"/>
+      <w:r>
+        <w:rPr>
+          <w:lang w:val="pt-BR"/>
+        </w:rPr>
+        <w:t xml:space="preserve"> </w:t>
+      </w:r>
+      <w:proofErr w:type="spellStart"/>
+      <w:r>
+        <w:rPr>
+          <w:lang w:val="pt-BR"/>
+        </w:rPr>
+        <w:t>Excellence</w:t>
+      </w:r>
+      <w:proofErr w:type="spellEnd"/>
+      <w:r>
+        <w:rPr>
+          <w:lang w:val="pt-BR"/>
+        </w:rPr>
+        <w:t xml:space="preserve"> </w:t>
+      </w:r>
+      <w:proofErr w:type="spellStart"/>
+      <w:r>
+        <w:rPr>
+          <w:lang w:val="pt-BR"/>
+        </w:rPr>
+        <w:t>Cognitive</w:t>
+      </w:r>
+      <w:proofErr w:type="spellEnd"/>
+      <w:r>
+        <w:rPr>
+          <w:lang w:val="pt-BR"/>
+        </w:rPr>
+        <w:t xml:space="preserve"> </w:t>
+      </w:r>
+      <w:proofErr w:type="spellStart"/>
+      <w:r>
+        <w:rPr>
+          <w:lang w:val="pt-BR"/>
+        </w:rPr>
+        <w:t>Interaction</w:t>
+      </w:r>
+      <w:proofErr w:type="spellEnd"/>
+      <w:r>
+        <w:rPr>
+          <w:lang w:val="pt-BR"/>
+        </w:rPr>
+        <w:t>), que consiste em dar um "feedback" instantâneo para os atletas.</w:t>
+      </w:r>
+    </w:p>
+    <w:p>
+      <w:pPr>
+        <w:ind w:firstLine="720"/>
+        <w:rPr>
+          <w:lang w:val="pt-BR"/>
+        </w:rPr>
+      </w:pPr>
+      <w:r>
+        <w:rPr>
+          <w:lang w:val="pt-BR"/>
+        </w:rPr>
+        <w:t>O processo para criação dessa tecnologia foi a de "</w:t>
+      </w:r>
+      <w:proofErr w:type="spellStart"/>
+      <w:r>
+        <w:rPr>
+          <w:lang w:val="pt-BR"/>
+        </w:rPr>
+        <w:t>sonifica</w:t>
+      </w:r>
+      <w:r>
+        <w:rPr>
+          <w:lang w:val="pt-BR"/>
+        </w:rPr>
+        <w:t>çã</w:t>
+      </w:r>
+      <w:r>
+        <w:rPr>
+          <w:lang w:val="pt-BR"/>
+        </w:rPr>
+        <w:t>o</w:t>
+      </w:r>
+      <w:proofErr w:type="spellEnd"/>
+      <w:r>
+        <w:rPr>
+          <w:lang w:val="pt-BR"/>
+        </w:rPr>
+        <w:t xml:space="preserve">", que consiste em coletar dados e convertê-los em sons. Como funciona? </w:t>
+      </w:r>
+    </w:p>
+    <w:p>
+      <w:pPr>
+        <w:ind w:firstLine="720"/>
+        <w:rPr>
+          <w:lang w:val="pt-BR"/>
+        </w:rPr>
+      </w:pPr>
+      <w:r>
+        <w:rPr>
+          <w:lang w:val="pt-BR"/>
+        </w:rPr>
+        <w:t>Os atletas utilizam duas luvas com tubos que servem como sensores de pressão, que são conectadas em um medidor que converte as informações em sons, para depois serem ouvidas pelos atletas.</w:t>
+      </w:r>
+    </w:p>
+    <w:p>
+      <w:pPr>
+        <w:pStyle w:val="Ttulo1"/>
+        <w:rPr>
+          <w:lang w:val="pt-BR"/>
+        </w:rPr>
+      </w:pPr>
+      <w:bookmarkStart w:id="5" w:name="_Toc69335751"/>
+      <w:r>
+        <w:rPr>
+          <w:lang w:val="pt-BR"/>
+        </w:rPr>
+        <w:t xml:space="preserve">3. </w:t>
+      </w:r>
+      <w:r>
+        <w:rPr>
+          <w:lang w:val="pt-BR"/>
+        </w:rPr>
+        <w:t>E</w:t>
+      </w:r>
+      <w:r>
+        <w:rPr>
+          <w:lang w:val="pt-BR"/>
+        </w:rPr>
+        <w:t>SGRIMA</w:t>
+      </w:r>
+      <w:bookmarkEnd w:id="5"/>
+    </w:p>
+    <w:p>
+      <w:pPr>
+        <w:pStyle w:val="Ttulo1"/>
+        <w:rPr>
+          <w:lang w:val="pt-BR"/>
+        </w:rPr>
+      </w:pPr>
+      <w:bookmarkStart w:id="6" w:name="_Toc69335752"/>
+      <w:r>
+        <w:rPr>
+          <w:lang w:val="pt-BR"/>
+        </w:rPr>
+        <w:t>4. BASQUETE</w:t>
+      </w:r>
+      <w:bookmarkEnd w:id="6"/>
+    </w:p>
+    <w:p>
+      <w:pPr>
+        <w:pStyle w:val="Ttulo1"/>
+        <w:rPr>
+          <w:lang w:val="pt-BR"/>
+        </w:rPr>
+      </w:pPr>
+      <w:bookmarkStart w:id="7" w:name="_Toc69335753"/>
+      <w:r>
+        <w:rPr>
+          <w:lang w:val="pt-BR"/>
+        </w:rPr>
+        <w:t>5. ATLETISMO</w:t>
+      </w:r>
+      <w:bookmarkEnd w:id="7"/>
+    </w:p>
+    <w:p>
+      <w:pPr>
+        <w:shd w:val="clear" w:color="auto" w:fill="FFFFFF"/>
+        <w:ind w:firstLine="720"/>
+        <w:textAlignment w:val="baseline"/>
+        <w:rPr>
+          <w:rFonts w:eastAsia="Times New Roman" w:cs="Arial"/>
+          <w:color w:val="000000"/>
+          <w:szCs w:val="24"/>
+          <w:lang w:val="pt-BR" w:eastAsia="pt-BR"/>
+        </w:rPr>
+      </w:pPr>
+      <w:r>
+        <w:rPr>
+          <w:rFonts w:eastAsia="Times New Roman" w:cs="Arial"/>
+          <w:color w:val="000000"/>
+          <w:szCs w:val="24"/>
+          <w:lang w:val="pt-BR" w:eastAsia="pt-BR"/>
+        </w:rPr>
+        <w:t>Considerada a modalidade mais antiga do mundo, o atletismo teve origem nos primeiros jogos olímpicos na Grécia Antiga e é formado por um conjunto de atividades desportivas como corridas, saltos e lançamentos. Atualmente o atletismo é um exemplo claro de como a tecnologia atua no esporte.</w:t>
+      </w:r>
+    </w:p>
+    <w:p>
+      <w:pPr>
+        <w:shd w:val="clear" w:color="auto" w:fill="FFFFFF"/>
+        <w:ind w:firstLine="720"/>
+        <w:textAlignment w:val="baseline"/>
+        <w:rPr>
+          <w:rFonts w:eastAsia="Times New Roman" w:cs="Arial"/>
+          <w:bCs/>
+          <w:color w:val="000000"/>
+          <w:szCs w:val="24"/>
+          <w:lang w:val="pt-BR" w:eastAsia="pt-BR"/>
+        </w:rPr>
+      </w:pPr>
+      <w:r>
+        <w:rPr>
+          <w:rFonts w:eastAsia="Times New Roman" w:cs="Arial"/>
+          <w:color w:val="000000"/>
+          <w:szCs w:val="24"/>
+          <w:lang w:val="pt-BR" w:eastAsia="pt-BR"/>
+        </w:rPr>
+        <w:t>Antigamente, nas provas de velocidade, era difícil apurar o vencedor quando os atletas chegavam à meta quase ao mesmo tempo. Hoje em dia várias inovações permitem superar essas dificuldades. Um exemplo foi a invenção de aparelhos que </w:t>
+      </w:r>
+      <w:r>
+        <w:rPr>
+          <w:rFonts w:eastAsia="Times New Roman" w:cs="Arial"/>
+          <w:bCs/>
+          <w:color w:val="000000"/>
+          <w:szCs w:val="24"/>
+          <w:lang w:val="pt-BR" w:eastAsia="pt-BR"/>
+        </w:rPr>
+        <w:t>registram o tempo exato em que os atletas chegam à linha de chegada. Esse dispositivo nomeado de “</w:t>
+      </w:r>
+      <w:proofErr w:type="spellStart"/>
+      <w:r>
+        <w:rPr>
+          <w:rFonts w:eastAsia="Times New Roman" w:cs="Arial"/>
+          <w:color w:val="000000"/>
+          <w:szCs w:val="24"/>
+          <w:lang w:val="pt-BR" w:eastAsia="pt-BR"/>
+        </w:rPr>
+        <w:t>Photo</w:t>
+      </w:r>
+      <w:proofErr w:type="spellEnd"/>
+      <w:r>
+        <w:rPr>
+          <w:rFonts w:eastAsia="Times New Roman" w:cs="Arial"/>
+          <w:color w:val="000000"/>
+          <w:szCs w:val="24"/>
+          <w:lang w:val="pt-BR" w:eastAsia="pt-BR"/>
+        </w:rPr>
+        <w:t xml:space="preserve"> </w:t>
+      </w:r>
+      <w:proofErr w:type="spellStart"/>
+      <w:r>
+        <w:rPr>
+          <w:rFonts w:eastAsia="Times New Roman" w:cs="Arial"/>
+          <w:color w:val="000000"/>
+          <w:szCs w:val="24"/>
+          <w:lang w:val="pt-BR" w:eastAsia="pt-BR"/>
+        </w:rPr>
+        <w:t>Finish</w:t>
+      </w:r>
+      <w:proofErr w:type="spellEnd"/>
+      <w:r>
+        <w:rPr>
+          <w:rFonts w:eastAsia="Times New Roman" w:cs="Arial"/>
+          <w:color w:val="000000"/>
+          <w:szCs w:val="24"/>
+          <w:lang w:val="pt-BR" w:eastAsia="pt-BR"/>
+        </w:rPr>
+        <w:t>” é uma tecnologia empregada em </w:t>
+      </w:r>
+      <w:hyperlink r:id="rId11" w:tooltip="Desportos" w:history="1">
+        <w:r>
+          <w:rPr>
+            <w:rFonts w:eastAsia="Times New Roman" w:cs="Arial"/>
+            <w:color w:val="000000"/>
+            <w:szCs w:val="24"/>
+            <w:lang w:val="pt-BR" w:eastAsia="pt-BR"/>
+          </w:rPr>
+          <w:t>desportos</w:t>
+        </w:r>
+      </w:hyperlink>
+      <w:r>
+        <w:rPr>
+          <w:rFonts w:eastAsia="Times New Roman" w:cs="Arial"/>
+          <w:color w:val="000000"/>
+          <w:szCs w:val="24"/>
+          <w:lang w:val="pt-BR" w:eastAsia="pt-BR"/>
+        </w:rPr>
+        <w:t>, que reproduz a imagem da linha de chegada, ajudando assim a saber quem foi o vencedor. Atualmente, esta tecnologia vem sendo empregada não só no atletismo, como também em corridas de cavalo, automobilismo, entre outros.</w:t>
+      </w:r>
+    </w:p>
+    <w:p>
+      <w:pPr>
+        <w:shd w:val="clear" w:color="auto" w:fill="FFFFFF"/>
+        <w:ind w:firstLine="720"/>
+        <w:textAlignment w:val="baseline"/>
+        <w:rPr>
+          <w:rFonts w:eastAsia="Times New Roman" w:cs="Arial"/>
+          <w:color w:val="000000"/>
+          <w:szCs w:val="24"/>
+          <w:lang w:val="pt-BR" w:eastAsia="pt-BR"/>
+        </w:rPr>
+      </w:pPr>
+      <w:r>
+        <w:rPr>
+          <w:rFonts w:eastAsia="Times New Roman" w:cs="Arial"/>
+          <w:color w:val="000000"/>
+          <w:szCs w:val="24"/>
+          <w:lang w:val="pt-BR" w:eastAsia="pt-BR"/>
+        </w:rPr>
+        <w:t>Outro avanço que auxilia no atletismo está localizado no bloco de partida de corrida, em que o atleta apoia seus pés para iniciar o percurso. O mesmo é composto com dispositivos de sinalização e disparo do cronômetro, que permite saber se o corredor “queimou” ou não a largada.</w:t>
+      </w:r>
+    </w:p>
+    <w:p>
+      <w:pPr>
+        <w:shd w:val="clear" w:color="auto" w:fill="FFFFFF"/>
+        <w:ind w:firstLine="720"/>
+        <w:textAlignment w:val="baseline"/>
+        <w:rPr>
+          <w:rFonts w:eastAsia="Times New Roman" w:cs="Arial"/>
+          <w:color w:val="000000"/>
+          <w:szCs w:val="24"/>
+          <w:lang w:val="pt-BR" w:eastAsia="pt-BR"/>
+        </w:rPr>
+      </w:pPr>
+      <w:r>
+        <w:rPr>
+          <w:rFonts w:eastAsia="Times New Roman" w:cs="Arial"/>
+          <w:color w:val="000000"/>
+          <w:szCs w:val="24"/>
+          <w:lang w:val="pt-BR" w:eastAsia="pt-BR"/>
+        </w:rPr>
+        <w:lastRenderedPageBreak/>
+        <w:t>O maior e mais nítido avanço do atletismo foi a adaptação do calçado a cada modalidade esportiva. Os calçados para as provas de velocidade geralmente não possuem sola no calcanhar, mas sim uma placa flexível ou rígida até o ante pé. Para corridas de longas distâncias, os atletas costumam optar por sapatos de meio fundo (sapatos que possuem uma zona intermediária em espuma no calcanhar), pois oferecem mais amortecimento do calcanhar em encontro com o chão. Para corridas com barreiras, os atletas optam entre sapatos de velocidade (geralmente com placas flexíveis) e sapatos de meio fundo.</w:t>
+      </w:r>
+    </w:p>
+    <w:p>
+      <w:pPr>
+        <w:shd w:val="clear" w:color="auto" w:fill="FFFFFF"/>
+        <w:ind w:firstLine="720"/>
+        <w:textAlignment w:val="baseline"/>
+        <w:rPr>
+          <w:rFonts w:eastAsia="Times New Roman" w:cs="Arial"/>
+          <w:color w:val="000000"/>
+          <w:szCs w:val="24"/>
+          <w:lang w:val="pt-BR" w:eastAsia="pt-BR"/>
+        </w:rPr>
+      </w:pPr>
+      <w:r>
+        <w:rPr>
+          <w:rFonts w:eastAsia="Times New Roman" w:cs="Arial"/>
+          <w:color w:val="000000"/>
+          <w:szCs w:val="24"/>
+          <w:lang w:val="pt-BR" w:eastAsia="pt-BR"/>
+        </w:rPr>
+        <w:t>É interessante mencionar que a primeira evolução graças ao avanço da tecnologia ocorreu em 1960 quando surgiu a primeira modalidade paraolímpica, em provas como o lançamento do dardo e o lançamento do peso. Os atletas realizaram estas provas em cadeiras de rodas e com ajuda de próteses.</w:t>
+      </w:r>
+    </w:p>
+    <w:p>
+      <w:pPr>
+        <w:shd w:val="clear" w:color="auto" w:fill="FFFFFF"/>
+        <w:ind w:firstLine="720"/>
+        <w:textAlignment w:val="baseline"/>
+        <w:rPr>
+          <w:rFonts w:eastAsia="Times New Roman" w:cs="Arial"/>
+          <w:color w:val="000000"/>
+          <w:szCs w:val="24"/>
+          <w:lang w:val="pt-BR" w:eastAsia="pt-BR"/>
+        </w:rPr>
+      </w:pPr>
+      <w:r>
+        <w:rPr>
+          <w:rFonts w:eastAsia="Times New Roman" w:cs="Arial"/>
+          <w:color w:val="000000"/>
+          <w:szCs w:val="24"/>
+          <w:lang w:val="pt-BR" w:eastAsia="pt-BR"/>
+        </w:rPr>
+        <w:t xml:space="preserve">O atletismo como um todo se renovou. Nas últimas décadas aliou-se à tecnologia e ao conforto para possibilitar um melhor desempenho dos atletas. Podemos observar o resultado desse investimento a cada recorde quebrado e meta superada. </w:t>
+      </w:r>
+    </w:p>
+    <w:p>
+      <w:pPr>
+        <w:pStyle w:val="Ttulo1"/>
+        <w:rPr>
+          <w:lang w:val="pt-BR"/>
+        </w:rPr>
+      </w:pPr>
+      <w:bookmarkStart w:id="8" w:name="_Toc69335754"/>
+      <w:r>
+        <w:rPr>
+          <w:lang w:val="pt-BR"/>
+        </w:rPr>
+        <w:t>6. F1</w:t>
+      </w:r>
+      <w:bookmarkEnd w:id="8"/>
+    </w:p>
+    <w:p>
+      <w:pPr>
+        <w:ind w:firstLine="720"/>
+        <w:rPr>
+          <w:rFonts w:ascii="Liberation Serif" w:hAnsi="Liberation Serif"/>
+          <w:lang w:val="pt-BR"/>
+        </w:rPr>
+      </w:pPr>
+      <w:r>
+        <w:rPr>
+          <w:color w:val="000000"/>
+          <w:lang w:val="pt-BR"/>
+        </w:rPr>
+        <w:t xml:space="preserve">A </w:t>
+      </w:r>
+      <w:r>
+        <w:rPr>
+          <w:color w:val="000000"/>
+          <w:lang w:val="pt-BR"/>
+        </w:rPr>
+        <w:t>Fórmula</w:t>
+      </w:r>
+      <w:r>
+        <w:rPr>
+          <w:color w:val="000000"/>
+          <w:lang w:val="pt-BR"/>
+        </w:rPr>
+        <w:t>-1 nos trouxe diversos avanços tecnológicos que usamos hoje no cotidiano, apesar de outras modalidades também inventarem ótimas tecnologias, a Fórmula 1 foi a que mais se teve investimento.</w:t>
+      </w:r>
+    </w:p>
+    <w:p>
+      <w:pPr>
+        <w:rPr>
+          <w:lang w:val="pt-BR"/>
+        </w:rPr>
+      </w:pPr>
+      <w:r>
+        <w:rPr>
+          <w:color w:val="000000"/>
+          <w:lang w:val="pt-BR"/>
+        </w:rPr>
+        <w:tab/>
+        <w:t>Em meados da década de 50, foi iniciado o primeiro Campeonato de Fórmula 1. Na década de 60 iniciou um grande investimento em tecnologia e segurança e foi marcada pelo desenvolvimento do motor que trabalhava com quatro cilindros e a importância da aerodinâmica.</w:t>
+      </w:r>
+    </w:p>
+    <w:p>
+      <w:pPr>
+        <w:rPr>
+          <w:lang w:val="pt-BR"/>
+        </w:rPr>
+      </w:pPr>
+      <w:r>
+        <w:rPr>
+          <w:color w:val="000000"/>
+          <w:lang w:val="pt-BR"/>
+        </w:rPr>
+        <w:tab/>
+        <w:t>Na década de 70 iniciou-se um grande investimento não apenas de montadoras, mas também de fabricantes de cigarros</w:t>
+      </w:r>
+      <w:r>
+        <w:rPr>
+          <w:color w:val="000000"/>
+          <w:lang w:val="pt-BR"/>
+        </w:rPr>
+        <w:t xml:space="preserve"> e e</w:t>
+      </w:r>
+      <w:r>
+        <w:rPr>
+          <w:color w:val="000000"/>
+          <w:lang w:val="pt-BR"/>
+        </w:rPr>
+        <w:t>m 1977 veio o turbo.</w:t>
+      </w:r>
+    </w:p>
+    <w:p>
+      <w:pPr>
+        <w:rPr>
+          <w:lang w:val="pt-BR"/>
+        </w:rPr>
+      </w:pPr>
+      <w:r>
+        <w:rPr>
+          <w:color w:val="000000"/>
+          <w:lang w:val="pt-BR"/>
+        </w:rPr>
+        <w:tab/>
+      </w:r>
+      <w:r>
+        <w:rPr>
+          <w:color w:val="000000"/>
+          <w:lang w:val="pt-BR"/>
+        </w:rPr>
+        <w:t>N</w:t>
+      </w:r>
+      <w:r>
+        <w:rPr>
+          <w:color w:val="000000"/>
+          <w:lang w:val="pt-BR"/>
+        </w:rPr>
+        <w:t>a década de 80, as grandes montadoras, os fabricantes de pneus e lubrificantes começaram a investir pesado em tecnologia</w:t>
+      </w:r>
+      <w:r>
+        <w:rPr>
+          <w:color w:val="000000"/>
+          <w:lang w:val="pt-BR"/>
+        </w:rPr>
+        <w:t xml:space="preserve"> e</w:t>
+      </w:r>
+      <w:r>
+        <w:rPr>
+          <w:color w:val="000000"/>
+          <w:lang w:val="pt-BR"/>
+        </w:rPr>
+        <w:t>m 1981 apareceu pela primeira vez o chassi de fibra de carbono.</w:t>
+      </w:r>
+    </w:p>
+    <w:p>
+      <w:pPr>
+        <w:rPr>
+          <w:lang w:val="pt-BR"/>
+        </w:rPr>
+      </w:pPr>
+      <w:r>
+        <w:rPr>
+          <w:color w:val="000000"/>
+          <w:lang w:val="pt-BR"/>
+        </w:rPr>
+        <w:lastRenderedPageBreak/>
+        <w:tab/>
+        <w:t>No ano de 1991 foi criado uma suspensão ativa, e que era totalmente funcional.</w:t>
+      </w:r>
+    </w:p>
+    <w:p>
+      <w:pPr>
+        <w:rPr>
+          <w:lang w:val="pt-BR"/>
+        </w:rPr>
+      </w:pPr>
+      <w:r>
+        <w:rPr>
+          <w:color w:val="000000"/>
+          <w:lang w:val="pt-BR"/>
+        </w:rPr>
+        <w:tab/>
+        <w:t xml:space="preserve">No final da década de 80 e meados da década de 90, houve um salto tecnológico imenso, vindo também com a chegada da informática, principalmente no avanço dos hardwares que possibilitou simular em computadores, além de melhores rotas de veículos na pista, também amortecedores, aerodinâmica, e </w:t>
+      </w:r>
+      <w:r>
+        <w:rPr>
+          <w:color w:val="000000"/>
+          <w:lang w:val="pt-BR"/>
+        </w:rPr>
+        <w:t>melhor</w:t>
+      </w:r>
+      <w:r>
+        <w:rPr>
+          <w:color w:val="000000"/>
+          <w:lang w:val="pt-BR"/>
+        </w:rPr>
+        <w:t xml:space="preserve"> </w:t>
+      </w:r>
+      <w:r>
+        <w:rPr>
+          <w:color w:val="000000"/>
+          <w:lang w:val="pt-BR"/>
+        </w:rPr>
+        <w:t xml:space="preserve">resultados em acertos nestas peças. Deformação sofrida de cada componente. Desde 2000 os sensores de mensuração transmitem dados para os engenheiros a todo momento, e o avanço </w:t>
+      </w:r>
+      <w:r>
+        <w:rPr>
+          <w:color w:val="000000"/>
+          <w:lang w:val="pt-BR"/>
+        </w:rPr>
+        <w:t>da big data</w:t>
+      </w:r>
+      <w:r>
+        <w:rPr>
+          <w:color w:val="000000"/>
+          <w:lang w:val="pt-BR"/>
+        </w:rPr>
+        <w:t xml:space="preserve"> é uma forma licita de garantir vantagens.</w:t>
+      </w:r>
+    </w:p>
+    <w:p>
+      <w:pPr>
+        <w:rPr>
+          <w:lang w:val="pt-BR"/>
+        </w:rPr>
+      </w:pPr>
+      <w:r>
+        <w:rPr>
+          <w:color w:val="000000"/>
+          <w:lang w:val="pt-BR"/>
+        </w:rPr>
+        <w:tab/>
+        <w:t>Um grande dado de informações são capitadas, simuladas e podem prever melhores probabilidades em realizar alterações em meio a corridas, como um tipo de pneu em determinada pista.</w:t>
+      </w:r>
+    </w:p>
+    <w:p>
+      <w:pPr>
+        <w:rPr>
+          <w:lang w:val="pt-BR"/>
+        </w:rPr>
+      </w:pPr>
+    </w:p>
+    <w:p>
+      <w:pPr>
+        <w:pStyle w:val="Ttulo1"/>
+      </w:pPr>
+      <w:bookmarkStart w:id="9" w:name="_Toc69335755"/>
+      <w:r>
+        <w:t xml:space="preserve">7. </w:t>
+      </w:r>
+      <w:r>
+        <w:t>E</w:t>
+      </w:r>
+      <w:r>
+        <w:t>STÁDIOS</w:t>
+      </w:r>
+      <w:bookmarkEnd w:id="9"/>
+    </w:p>
+    <w:p>
+      <w:pPr>
+        <w:ind w:firstLine="720"/>
+        <w:rPr>
+          <w:sz w:val="22"/>
+          <w:lang w:val="pt-BR"/>
+        </w:rPr>
+      </w:pPr>
+      <w:r>
+        <w:rPr>
+          <w:lang w:val="pt-BR"/>
+        </w:rPr>
+        <w:t xml:space="preserve">Quando se fala em tecnologia em estádio a maioria das pessoas </w:t>
+      </w:r>
+      <w:proofErr w:type="spellStart"/>
+      <w:r>
+        <w:rPr>
+          <w:lang w:val="pt-BR"/>
+        </w:rPr>
+        <w:t>pensa</w:t>
+      </w:r>
+      <w:proofErr w:type="spellEnd"/>
+      <w:r>
+        <w:rPr>
+          <w:lang w:val="pt-BR"/>
+        </w:rPr>
+        <w:t xml:space="preserve"> em VAR, mas existe diversas outras tecnologias existentes em estádios que muitas vezes não são de conhecimento de todo mundo, pelo menos de grande parte da população.</w:t>
+      </w:r>
+    </w:p>
+    <w:p>
+      <w:pPr>
+        <w:ind w:firstLine="720"/>
+        <w:rPr>
+          <w:lang w:val="pt-BR"/>
+        </w:rPr>
+      </w:pPr>
+      <w:r>
+        <w:rPr>
+          <w:lang w:val="pt-BR"/>
+        </w:rPr>
+        <w:t xml:space="preserve">Uma dessas tecnologias é a utilização de reconhecimento facial nos estádios, em 2019 foi utilizado em estádios durante a Copa América com intuito de encontrar pelas câmeras do estádio através do reconhecimento facial procurados da justiça, infratores ou até mesmo criminosos, esse sistema aproveitava as câmeras já existentes nos estádios e integrava com o banco de dados de órgãos de segurança federal e estadual, além da Interpol. Essa era uma tecnologia já consolidada no mundo inteiro, mas foi trazida para o Brasil apenas em 2019 trazendo mais segurança e conforto para quem está assistindo </w:t>
+      </w:r>
+      <w:r>
+        <w:rPr>
+          <w:lang w:val="pt-BR"/>
+        </w:rPr>
+        <w:t>ao</w:t>
+      </w:r>
+      <w:r>
+        <w:rPr>
+          <w:lang w:val="pt-BR"/>
+        </w:rPr>
+        <w:t xml:space="preserve"> jogo.</w:t>
+      </w:r>
+    </w:p>
+    <w:p>
+      <w:pPr>
+        <w:ind w:firstLine="720"/>
+        <w:rPr>
+          <w:lang w:val="pt-BR"/>
+        </w:rPr>
+      </w:pPr>
+      <w:r>
+        <w:rPr>
+          <w:lang w:val="pt-BR"/>
+        </w:rPr>
+        <w:t xml:space="preserve">Outra dessas tecnologias é utilizada na cúpula de </w:t>
+      </w:r>
+      <w:proofErr w:type="spellStart"/>
+      <w:r>
+        <w:rPr>
+          <w:lang w:val="pt-BR"/>
+        </w:rPr>
+        <w:t>sapporo</w:t>
+      </w:r>
+      <w:proofErr w:type="spellEnd"/>
+      <w:r>
+        <w:rPr>
+          <w:lang w:val="pt-BR"/>
+        </w:rPr>
+        <w:t xml:space="preserve">, localizado na china, é um estádio que serve tanto para jogar futebol que foi criado para copa do mundo, mas também é utilizado para jogar beisebol, mas também é capaz de </w:t>
+      </w:r>
+      <w:r>
+        <w:rPr>
+          <w:lang w:val="pt-BR"/>
+        </w:rPr>
+        <w:lastRenderedPageBreak/>
+        <w:t xml:space="preserve">abrigar shows, concertos e exposições. O estádio foi criado fora da cúpula, que conforme não é utilizado fica para fora dessa cúpula e é tomado por um colchão de ar enquanto se move uma plataforma para abrir caminho para o interior dessa cúpula, fazendo com que se consiga trocar de campo quando quiser. Esse processo de troca demora cerca de duas horas para ocorrer. </w:t>
+      </w:r>
+    </w:p>
+    <w:p>
+      <w:pPr>
+        <w:rPr>
+          <w:lang w:val="pt-BR"/>
+        </w:rPr>
+        <w:sectPr>
+          <w:pgSz w:w="12240" w:h="15840"/>
+          <w:pgMar w:top="1417" w:right="1701" w:bottom="1417" w:left="1701" w:header="720" w:footer="720" w:gutter="0"/>
+          <w:cols w:space="720"/>
+          <w:docGrid w:linePitch="360"/>
+        </w:sectPr>
+      </w:pPr>
+    </w:p>
+    <w:p>
+      <w:pPr>
+        <w:pStyle w:val="Ttulo1"/>
+      </w:pPr>
+      <w:bookmarkStart w:id="10" w:name="_Toc69335756"/>
+      <w:r>
+        <w:lastRenderedPageBreak/>
+        <w:t>REFERÊNCIAS BIBLIOGRAFICAS</w:t>
+      </w:r>
+      <w:bookmarkEnd w:id="10"/>
+    </w:p>
+    <w:p>
+      <w:proofErr w:type="spellStart"/>
+      <w:r>
+        <w:t>Natação</w:t>
+      </w:r>
+      <w:proofErr w:type="spellEnd"/>
+    </w:p>
+    <w:p>
+      <w:r>
+        <w:t>https://www.livescience.com/21928-london-olympic-swimming-pool-tech.html</w:t>
+      </w:r>
+    </w:p>
+    <w:p>
+      <w:hyperlink r:id="rId12" w:history="1">
+        <w:r>
+          <w:rPr>
+            <w:rStyle w:val="Hyperlink"/>
+            <w:color w:val="auto"/>
+            <w:u w:val="none"/>
+          </w:rPr>
+          <w:t>https://gizmodo.uol.com.br/nova-tecnologia-natacao/</w:t>
+        </w:r>
+      </w:hyperlink>
+    </w:p>
+    <w:p/>
+    <w:p>
+      <w:proofErr w:type="spellStart"/>
+      <w:r>
+        <w:t>Atletismo</w:t>
+      </w:r>
+      <w:proofErr w:type="spellEnd"/>
+    </w:p>
+    <w:p>
+      <w:hyperlink r:id="rId13" w:history="1">
+        <w:r>
+          <w:rPr>
+            <w:rStyle w:val="Hyperlink"/>
+            <w:rFonts w:cs="Arial"/>
+            <w:color w:val="auto"/>
+            <w:u w:val="none"/>
+          </w:rPr>
+          <w:t>http://www.petadm.ufc.br/?p=2344</w:t>
+        </w:r>
+      </w:hyperlink>
+    </w:p>
+    <w:p>
+      <w:hyperlink r:id="rId14" w:history="1">
+        <w:r>
+          <w:rPr>
+            <w:rStyle w:val="Hyperlink"/>
+            <w:rFonts w:cs="Arial"/>
+            <w:color w:val="auto"/>
+            <w:u w:val="none"/>
+          </w:rPr>
+          <w:t>https://tecnologiasnodesportosc.blogs.sapo.pt/avancos-tecnologicos-no-atlestismo-1333</w:t>
+        </w:r>
+      </w:hyperlink>
+    </w:p>
+    <w:p>
+      <w:hyperlink r:id="rId15" w:history="1">
+        <w:r>
+          <w:rPr>
+            <w:rStyle w:val="Hyperlink"/>
+            <w:rFonts w:cs="Arial"/>
+            <w:color w:val="auto"/>
+            <w:u w:val="none"/>
+          </w:rPr>
+          <w:t>https://tecnologiasnodesportosc.blogs.sapo.pt/avancos-tecnologicos-no-atletismo-3777</w:t>
+        </w:r>
+      </w:hyperlink>
+    </w:p>
+    <w:p>
+      <w:hyperlink r:id="rId16" w:history="1">
+        <w:r>
+          <w:rPr>
+            <w:rStyle w:val="Hyperlink"/>
+            <w:rFonts w:cs="Arial"/>
+            <w:color w:val="auto"/>
+            <w:u w:val="none"/>
+          </w:rPr>
+          <w:t>https://tecnologiasnodesportosc.blogs.sapo.pt/avancos-tecnologicos-no-atletismo-3337</w:t>
+        </w:r>
+      </w:hyperlink>
+    </w:p>
+    <w:p>
+      <w:hyperlink r:id="rId17" w:history="1">
+        <w:r>
+          <w:rPr>
+            <w:rStyle w:val="Hyperlink"/>
+            <w:rFonts w:cs="Arial"/>
+            <w:color w:val="auto"/>
+            <w:u w:val="none"/>
+          </w:rPr>
+          <w:t>https://www.todamateria.com.br/atletismo/</w:t>
+        </w:r>
+      </w:hyperlink>
+    </w:p>
+    <w:p>
+      <w:hyperlink r:id="rId18" w:history="1">
+        <w:r>
+          <w:rPr>
+            <w:rStyle w:val="Hyperlink"/>
+            <w:rFonts w:cs="Arial"/>
+            <w:color w:val="auto"/>
+            <w:u w:val="none"/>
+          </w:rPr>
+          <w:t>https://atletasnow.com/tecnologia-no-esporte-a-evolucao-que-esta-mudando-a-rotina-dos-atletas/</w:t>
+        </w:r>
+      </w:hyperlink>
+    </w:p>
+    <w:p/>
+    <w:p>
+      <w:r>
+        <w:t>F1</w:t>
+      </w:r>
+    </w:p>
+    <w:p>
+      <w:pPr>
+        <w:rPr>
+          <w:rFonts w:ascii="Liberation Sans" w:hAnsi="Liberation Sans"/>
+        </w:rPr>
+      </w:pPr>
+      <w:r>
+        <w:t>http://www.techoje.com.br/site/techoje/categoria/detalhe_artigo/573</w:t>
+      </w:r>
+    </w:p>
+    <w:p>
+      <w:pPr>
+        <w:rPr>
+          <w:lang w:val="pt-BR"/>
+        </w:rPr>
+      </w:pPr>
+      <w:r>
+        <w:rPr>
+          <w:lang w:val="pt-BR"/>
+        </w:rPr>
+        <w:t>https://www.metagal.com.br/blog/formula-1-tecnologias-automotivas/</w:t>
+      </w:r>
+    </w:p>
+    <w:p>
+      <w:pPr>
+        <w:rPr>
+          <w:lang w:val="pt-BR"/>
+        </w:rPr>
+      </w:pPr>
+      <w:hyperlink r:id="rId19" w:history="1">
+        <w:r>
+          <w:rPr>
+            <w:rStyle w:val="Hyperlink"/>
+            <w:color w:val="auto"/>
+            <w:szCs w:val="24"/>
+            <w:u w:val="none"/>
+            <w:lang w:val="pt-BR"/>
+          </w:rPr>
+          <w:t>https://motorsport.uol.com.br/f1/news/f1-1000-gps-relembre-as-11-invencoes-tecnologicas-mais-importantes/4366914/</w:t>
+        </w:r>
+      </w:hyperlink>
+    </w:p>
+    <w:p>
+      <w:pPr>
+        <w:rPr>
+          <w:lang w:val="pt-BR"/>
+        </w:rPr>
+      </w:pPr>
+      <w:r>
+        <w:rPr>
+          <w:lang w:val="pt-BR"/>
+        </w:rPr>
+        <w:t>https://super.abril.com.br/tecnologia/movidos-a-computador/</w:t>
+      </w:r>
+    </w:p>
+    <w:p>
+      <w:pPr>
+        <w:rPr>
+          <w:lang w:val="pt-BR"/>
+        </w:rPr>
+      </w:pPr>
+      <w:hyperlink r:id="rId20" w:history="1">
+        <w:r>
+          <w:rPr>
+            <w:rStyle w:val="Hyperlink"/>
+            <w:lang w:val="pt-BR"/>
+          </w:rPr>
+          <w:t>https://www.omninews.com.br/big-data-como-os-dados-estao-transformando-a-formula-1/#:~:text=os%20dados%20est%C3%A3o-,transformando%20a%20F%C3%B3rmula%201,para%20os%20esportes%20em%20geral</w:t>
+        </w:r>
+      </w:hyperlink>
+      <w:r>
+        <w:rPr>
+          <w:lang w:val="pt-BR"/>
+        </w:rPr>
+        <w:t>.</w:t>
+      </w:r>
+    </w:p>
+    <w:p>
+      <w:pPr>
+        <w:rPr>
+          <w:lang w:val="pt-BR"/>
+        </w:rPr>
+      </w:pPr>
+    </w:p>
+    <w:p>
+      <w:pPr>
+        <w:rPr>
+          <w:lang w:val="pt-BR"/>
+        </w:rPr>
+      </w:pPr>
+    </w:p>
+    <w:p>
+      <w:pPr>
+        <w:rPr>
+          <w:lang w:val="pt-BR"/>
+        </w:rPr>
+      </w:pPr>
+    </w:p>
+    <w:p>
+      <w:pPr>
+        <w:rPr>
+          <w:lang w:val="pt-BR"/>
+        </w:rPr>
+      </w:pPr>
+      <w:r>
+        <w:rPr>
+          <w:lang w:val="pt-BR"/>
+        </w:rPr>
+        <w:lastRenderedPageBreak/>
+        <w:t>Estádios</w:t>
+      </w:r>
+    </w:p>
+    <w:p>
+      <w:pPr>
+        <w:rPr>
+          <w:lang w:val="pt-BR"/>
+        </w:rPr>
+      </w:pPr>
+      <w:hyperlink r:id="rId21" w:history="1">
+        <w:r>
+          <w:rPr>
+            <w:rStyle w:val="Hyperlink"/>
+            <w:lang w:val="pt-BR"/>
+          </w:rPr>
+          <w:t>https://jovempan.com.br/esportes/futebol/estadios-copa-america-terao-tecnologia-de-reconhecimento-facial.html</w:t>
+        </w:r>
+      </w:hyperlink>
+    </w:p>
+    <w:p>
+      <w:pPr>
+        <w:rPr>
+          <w:lang w:val="pt-BR"/>
+        </w:rPr>
+      </w:pPr>
+      <w:r>
+        <w:rPr>
+          <w:lang w:val="pt-BR"/>
+        </w:rPr>
+        <w:t>https://pt.wikiarquitectura.com/constru%C3%A7%C3%A3o/domo-sapporo/</w:t>
+      </w:r>
+    </w:p>
+    <w:p>
+      <w:pPr>
+        <w:rPr>
+          <w:lang w:val="pt-BR"/>
+        </w:rPr>
+      </w:pPr>
+    </w:p>
+    <w:p>
+      <w:pPr>
+        <w:rPr>
+          <w:lang w:val="pt-BR"/>
+        </w:rPr>
+      </w:pPr>
+    </w:p>
+    <w:p>
+      <w:pPr>
+        <w:rPr>
+          <w:lang w:val="pt-BR"/>
+        </w:rPr>
+      </w:pPr>
+    </w:p>
+    <w:p>
+      <w:pPr>
+        <w:rPr>
+          <w:lang w:val="pt-BR"/>
+        </w:rPr>
+      </w:pPr>
+    </w:p>
+    <w:p>
+      <w:pPr>
+        <w:rPr>
+          <w:lang w:val="pt-BR"/>
+        </w:rPr>
+      </w:pPr>
+    </w:p>
+    <w:p>
+      <w:pPr>
+        <w:rPr>
+          <w:lang w:val="pt-BR"/>
+        </w:rPr>
+      </w:pPr>
+    </w:p>
+    <w:p>
+      <w:pPr>
+        <w:rPr>
+          <w:lang w:val="pt-BR"/>
+        </w:rPr>
+      </w:pPr>
+    </w:p>
+    <w:p>
+      <w:pPr>
+        <w:rPr>
+          <w:lang w:val="pt-BR"/>
+        </w:rPr>
+      </w:pPr>
+    </w:p>
+    <w:p>
+      <w:pPr>
+        <w:rPr>
+          <w:lang w:val="pt-BR"/>
+        </w:rPr>
+      </w:pPr>
+    </w:p>
+    <w:p>
+      <w:pPr>
+        <w:rPr>
+          <w:lang w:val="pt-BR"/>
+        </w:rPr>
+      </w:pPr>
+    </w:p>
+    <w:p>
+      <w:pPr>
+        <w:rPr>
+          <w:lang w:val="pt-BR"/>
+        </w:rPr>
+      </w:pPr>
+    </w:p>
+    <w:p>
+      <w:pPr>
+        <w:rPr>
+          <w:lang w:val="pt-BR"/>
+        </w:rPr>
+      </w:pPr>
+    </w:p>
+    <w:p>
+      <w:pPr>
+        <w:rPr>
+          <w:lang w:val="pt-BR"/>
+        </w:rPr>
+      </w:pPr>
+    </w:p>
+    <w:p>
+      <w:pPr>
+        <w:rPr>
+          <w:lang w:val="pt-BR"/>
+        </w:rPr>
+      </w:pPr>
+    </w:p>
+    <w:p>
+      <w:r>
+        <w:t>VIDEOS</w:t>
+      </w:r>
+    </w:p>
+    <w:p>
+      <w:pPr>
+        <w:rPr>
+          <w:lang w:val="pt-BR"/>
+        </w:rPr>
+      </w:pPr>
+      <w:hyperlink r:id="rId22" w:history="1">
+        <w:r>
+          <w:rPr>
+            <w:rStyle w:val="Hyperlink"/>
+            <w:lang w:val="pt-BR"/>
+          </w:rPr>
+          <w:t>https://www.youtube.com/watch?v=0GXwo_cIvuo</w:t>
+        </w:r>
+      </w:hyperlink>
+      <w:r>
+        <w:rPr>
+          <w:lang w:val="pt-BR"/>
+        </w:rPr>
+        <w:t xml:space="preserve"> </w:t>
+      </w:r>
+      <w:r>
+        <w:rPr>
+          <w:lang w:val="pt-BR"/>
+        </w:rPr>
+        <w:t>–</w:t>
+      </w:r>
+      <w:r>
+        <w:rPr>
+          <w:lang w:val="pt-BR"/>
+        </w:rPr>
+        <w:t xml:space="preserve"> NATA</w:t>
+      </w:r>
+      <w:r>
+        <w:rPr>
+          <w:lang w:val="pt-BR"/>
+        </w:rPr>
+        <w:t>ÇÃO (CORTAR)</w:t>
+      </w:r>
+    </w:p>
+    <w:p>
+      <w:pPr>
+        <w:pStyle w:val="NormalWeb"/>
+        <w:shd w:val="clear" w:color="auto" w:fill="FFFFFF"/>
+        <w:spacing w:before="0" w:beforeAutospacing="0" w:after="120" w:afterAutospacing="0" w:line="360" w:lineRule="atLeast"/>
+        <w:jc w:val="both"/>
+        <w:rPr>
+          <w:rFonts w:ascii="Arial" w:hAnsi="Arial" w:cs="Arial"/>
+        </w:rPr>
+      </w:pPr>
+      <w:hyperlink r:id="rId23" w:history="1">
+        <w:r>
+          <w:rPr>
+            <w:rStyle w:val="Hyperlink"/>
+            <w:rFonts w:ascii="Arial" w:hAnsi="Arial" w:cs="Arial"/>
+          </w:rPr>
+          <w:t>https://www.youtube.com/watch?v=olyZFRRTYSo</w:t>
+        </w:r>
+      </w:hyperlink>
+      <w:r>
+        <w:rPr>
+          <w:rFonts w:ascii="Arial" w:hAnsi="Arial" w:cs="Arial"/>
+        </w:rPr>
+        <w:t xml:space="preserve"> </w:t>
+      </w:r>
+      <w:r>
+        <w:rPr>
+          <w:rFonts w:ascii="Arial" w:hAnsi="Arial" w:cs="Arial"/>
+        </w:rPr>
+        <w:t>–</w:t>
+      </w:r>
+      <w:r>
+        <w:rPr>
+          <w:rFonts w:ascii="Arial" w:hAnsi="Arial" w:cs="Arial"/>
+        </w:rPr>
+        <w:t xml:space="preserve"> ATLETISMO</w:t>
+      </w:r>
+      <w:r>
+        <w:rPr>
+          <w:rFonts w:ascii="Arial" w:hAnsi="Arial" w:cs="Arial"/>
+        </w:rPr>
+        <w:t xml:space="preserve"> (ANALISAR)</w:t>
+      </w:r>
+    </w:p>
+    <w:p>
+      <w:pPr>
+        <w:pStyle w:val="NormalWeb"/>
+        <w:shd w:val="clear" w:color="auto" w:fill="FFFFFF"/>
+        <w:spacing w:before="0" w:beforeAutospacing="0" w:after="120" w:afterAutospacing="0" w:line="360" w:lineRule="atLeast"/>
+        <w:jc w:val="both"/>
+        <w:rPr>
+          <w:rFonts w:ascii="Arial" w:hAnsi="Arial" w:cs="Arial"/>
+        </w:rPr>
+      </w:pPr>
+      <w:hyperlink r:id="rId24" w:history="1">
+        <w:r>
+          <w:rPr>
+            <w:rStyle w:val="Hyperlink"/>
+            <w:rFonts w:ascii="Arial" w:hAnsi="Arial" w:cs="Arial"/>
+          </w:rPr>
+          <w:t>https://www.youtube.com/watch?v=0GXwo_cIvuo</w:t>
+        </w:r>
+      </w:hyperlink>
+      <w:r>
+        <w:rPr>
+          <w:rFonts w:ascii="Arial" w:hAnsi="Arial" w:cs="Arial"/>
+        </w:rPr>
+        <w:t xml:space="preserve"> – F1 (ANALI</w:t>
+      </w:r>
+      <w:r>
+        <w:rPr>
+          <w:rFonts w:ascii="Arial" w:hAnsi="Arial" w:cs="Arial"/>
+        </w:rPr>
+        <w:t>SAR)</w:t>
+      </w:r>
+    </w:p>
+    <w:p>
+      <w:pPr>
+        <w:pStyle w:val="NormalWeb"/>
+        <w:shd w:val="clear" w:color="auto" w:fill="FFFFFF"/>
+        <w:spacing w:before="0" w:beforeAutospacing="0" w:after="120" w:afterAutospacing="0" w:line="360" w:lineRule="atLeast"/>
+        <w:jc w:val="both"/>
+        <w:rPr>
+          <w:rFonts w:ascii="Arial" w:hAnsi="Arial" w:cs="Arial"/>
+        </w:rPr>
+      </w:pPr>
+      <w:hyperlink r:id="rId25" w:history="1">
+        <w:r>
+          <w:rPr>
+            <w:rStyle w:val="Hyperlink"/>
+            <w:rFonts w:ascii="Arial" w:hAnsi="Arial" w:cs="Arial"/>
+          </w:rPr>
+          <w:t>https://www.youtube.com/watch?v=W6g6wR35McE&amp;ab_channel=JPCHANNEL</w:t>
+        </w:r>
+      </w:hyperlink>
+      <w:r>
+        <w:rPr>
+          <w:rFonts w:ascii="Arial" w:hAnsi="Arial" w:cs="Arial"/>
+        </w:rPr>
+        <w:t xml:space="preserve"> </w:t>
+      </w:r>
+      <w:r>
+        <w:rPr>
+          <w:rFonts w:ascii="Arial" w:hAnsi="Arial" w:cs="Arial"/>
+        </w:rPr>
+        <w:t>–</w:t>
+      </w:r>
+      <w:r>
+        <w:rPr>
+          <w:rFonts w:ascii="Arial" w:hAnsi="Arial" w:cs="Arial"/>
+        </w:rPr>
+        <w:t xml:space="preserve"> Está</w:t>
+      </w:r>
+      <w:r>
+        <w:rPr>
+          <w:rFonts w:ascii="Arial" w:hAnsi="Arial" w:cs="Arial"/>
+        </w:rPr>
+        <w:t>dio (ANALISAR)</w:t>
+      </w:r>
+    </w:p>
+    <w:p>
+      <w:pPr>
+        <w:rPr>
+          <w:lang w:val="pt-BR"/>
+        </w:rPr>
+      </w:pPr>
     </w:p>
     <w:sectPr>
       <w:pgSz w:w="12240" w:h="15840"/>
@@ -653,6 +3169,540 @@
     </w:sectPr>
   </w:body>
 </w:document>
+</file>
+
+<file path=word/endnotes.xml><?xml version="1.0" encoding="utf-8"?>
+<w:endnotes xmlns:wpc="http://schemas.microsoft.com/office/word/2010/wordprocessingCanvas" xmlns:cx="http://schemas.microsoft.com/office/drawing/2014/chartex" xmlns:cx1="http://schemas.microsoft.com/office/drawing/2015/9/8/chartex" xmlns:cx2="http://schemas.microsoft.com/office/drawing/2015/10/21/chartex" xmlns:cx3="http://schemas.microsoft.com/office/drawing/2016/5/9/chartex" xmlns:cx4="http://schemas.microsoft.com/office/drawing/2016/5/10/chartex" xmlns:cx5="http://schemas.microsoft.com/office/drawing/2016/5/11/chartex" xmlns:cx6="http://schemas.microsoft.com/office/drawing/2016/5/12/chartex" xmlns:cx7="http://schemas.microsoft.com/office/drawing/2016/5/13/chartex" xmlns:cx8="http://schemas.microsoft.com/office/drawing/2016/5/14/chartex" xmlns:mc="http://schemas.openxmlformats.org/markup-compatibility/2006" xmlns:aink="http://schemas.microsoft.com/office/drawing/2016/ink" xmlns:am3d="http://schemas.microsoft.com/office/drawing/2017/model3d" xmlns:o="urn:schemas-microsoft-com:office:office" xmlns:r="http://schemas.openxmlformats.org/officeDocument/2006/relationships" xmlns:m="http://schemas.openxmlformats.org/officeDocument/2006/math" xmlns:v="urn:schemas-microsoft-com:vml" xmlns:wp14="http://schemas.microsoft.com/office/word/2010/wordprocessingDrawing" xmlns:wp="http://schemas.openxmlformats.org/drawingml/2006/wordprocessingDrawing" xmlns:w10="urn:schemas-microsoft-com:office:word" xmlns:w="http://schemas.openxmlformats.org/wordprocessingml/2006/main" xmlns:w14="http://schemas.microsoft.com/office/word/2010/wordml" xmlns:w15="http://schemas.microsoft.com/office/word/2012/wordml" xmlns:w16cex="http://schemas.microsoft.com/office/word/2018/wordml/cex" xmlns:w16cid="http://schemas.microsoft.com/office/word/2016/wordml/cid" xmlns:w16="http://schemas.microsoft.com/office/word/2018/wordml" xmlns:w16se="http://schemas.microsoft.com/office/word/2015/wordml/symex" xmlns:wpg="http://schemas.microsoft.com/office/word/2010/wordprocessingGroup" xmlns:wpi="http://schemas.microsoft.com/office/word/2010/wordprocessingInk" xmlns:wne="http://schemas.microsoft.com/office/word/2006/wordml" xmlns:wps="http://schemas.microsoft.com/office/word/2010/wordprocessingShape" mc:Ignorable="w14 w15 w16se w16cid w16 w16cex wp14">
+  <w:endnote w:type="separator" w:id="-1">
+    <w:p>
+      <w:pPr>
+        <w:spacing w:line="240" w:lineRule="auto"/>
+      </w:pPr>
+      <w:r>
+        <w:separator/>
+      </w:r>
+    </w:p>
+    <w:p/>
+  </w:endnote>
+  <w:endnote w:type="continuationSeparator" w:id="0">
+    <w:p>
+      <w:pPr>
+        <w:spacing w:line="240" w:lineRule="auto"/>
+      </w:pPr>
+      <w:r>
+        <w:continuationSeparator/>
+      </w:r>
+    </w:p>
+    <w:p/>
+  </w:endnote>
+</w:endnotes>
+</file>
+
+<file path=word/footer1.xml><?xml version="1.0" encoding="utf-8"?>
+<w:ftr xmlns:wpc="http://schemas.microsoft.com/office/word/2010/wordprocessingCanvas" xmlns:cx="http://schemas.microsoft.com/office/drawing/2014/chartex" xmlns:cx1="http://schemas.microsoft.com/office/drawing/2015/9/8/chartex" xmlns:cx2="http://schemas.microsoft.com/office/drawing/2015/10/21/chartex" xmlns:cx3="http://schemas.microsoft.com/office/drawing/2016/5/9/chartex" xmlns:cx4="http://schemas.microsoft.com/office/drawing/2016/5/10/chartex" xmlns:cx5="http://schemas.microsoft.com/office/drawing/2016/5/11/chartex" xmlns:cx6="http://schemas.microsoft.com/office/drawing/2016/5/12/chartex" xmlns:cx7="http://schemas.microsoft.com/office/drawing/2016/5/13/chartex" xmlns:cx8="http://schemas.microsoft.com/office/drawing/2016/5/14/chartex" xmlns:mc="http://schemas.openxmlformats.org/markup-compatibility/2006" xmlns:aink="http://schemas.microsoft.com/office/drawing/2016/ink" xmlns:am3d="http://schemas.microsoft.com/office/drawing/2017/model3d" xmlns:o="urn:schemas-microsoft-com:office:office" xmlns:r="http://schemas.openxmlformats.org/officeDocument/2006/relationships" xmlns:m="http://schemas.openxmlformats.org/officeDocument/2006/math" xmlns:v="urn:schemas-microsoft-com:vml" xmlns:wp14="http://schemas.microsoft.com/office/word/2010/wordprocessingDrawing" xmlns:wp="http://schemas.openxmlformats.org/drawingml/2006/wordprocessingDrawing" xmlns:w10="urn:schemas-microsoft-com:office:word" xmlns:w="http://schemas.openxmlformats.org/wordprocessingml/2006/main" xmlns:w14="http://schemas.microsoft.com/office/word/2010/wordml" xmlns:w15="http://schemas.microsoft.com/office/word/2012/wordml" xmlns:w16cex="http://schemas.microsoft.com/office/word/2018/wordml/cex" xmlns:w16cid="http://schemas.microsoft.com/office/word/2016/wordml/cid" xmlns:w16="http://schemas.microsoft.com/office/word/2018/wordml" xmlns:w16se="http://schemas.microsoft.com/office/word/2015/wordml/symex" xmlns:wpg="http://schemas.microsoft.com/office/word/2010/wordprocessingGroup" xmlns:wpi="http://schemas.microsoft.com/office/word/2010/wordprocessingInk" xmlns:wne="http://schemas.microsoft.com/office/word/2006/wordml" xmlns:wps="http://schemas.microsoft.com/office/word/2010/wordprocessingShape" mc:Ignorable="w14 w15 w16se w16cid w16 w16cex wp14">
+  <w:p>
+    <w:pPr>
+      <w:pStyle w:val="Rodap"/>
+      <w:rPr>
+        <w:sz w:val="22"/>
+        <w:szCs w:val="20"/>
+      </w:rPr>
+    </w:pPr>
+    <w:r>
+      <w:rPr>
+        <w:sz w:val="22"/>
+        <w:szCs w:val="20"/>
+      </w:rPr>
+      <w:t>TECNOLOGIA NO ESPORTE</w:t>
+    </w:r>
+  </w:p>
+</w:ftr>
+</file>
+
+<file path=word/footnotes.xml><?xml version="1.0" encoding="utf-8"?>
+<w:footnotes xmlns:wpc="http://schemas.microsoft.com/office/word/2010/wordprocessingCanvas" xmlns:cx="http://schemas.microsoft.com/office/drawing/2014/chartex" xmlns:cx1="http://schemas.microsoft.com/office/drawing/2015/9/8/chartex" xmlns:cx2="http://schemas.microsoft.com/office/drawing/2015/10/21/chartex" xmlns:cx3="http://schemas.microsoft.com/office/drawing/2016/5/9/chartex" xmlns:cx4="http://schemas.microsoft.com/office/drawing/2016/5/10/chartex" xmlns:cx5="http://schemas.microsoft.com/office/drawing/2016/5/11/chartex" xmlns:cx6="http://schemas.microsoft.com/office/drawing/2016/5/12/chartex" xmlns:cx7="http://schemas.microsoft.com/office/drawing/2016/5/13/chartex" xmlns:cx8="http://schemas.microsoft.com/office/drawing/2016/5/14/chartex" xmlns:mc="http://schemas.openxmlformats.org/markup-compatibility/2006" xmlns:aink="http://schemas.microsoft.com/office/drawing/2016/ink" xmlns:am3d="http://schemas.microsoft.com/office/drawing/2017/model3d" xmlns:o="urn:schemas-microsoft-com:office:office" xmlns:r="http://schemas.openxmlformats.org/officeDocument/2006/relationships" xmlns:m="http://schemas.openxmlformats.org/officeDocument/2006/math" xmlns:v="urn:schemas-microsoft-com:vml" xmlns:wp14="http://schemas.microsoft.com/office/word/2010/wordprocessingDrawing" xmlns:wp="http://schemas.openxmlformats.org/drawingml/2006/wordprocessingDrawing" xmlns:w10="urn:schemas-microsoft-com:office:word" xmlns:w="http://schemas.openxmlformats.org/wordprocessingml/2006/main" xmlns:w14="http://schemas.microsoft.com/office/word/2010/wordml" xmlns:w15="http://schemas.microsoft.com/office/word/2012/wordml" xmlns:w16cex="http://schemas.microsoft.com/office/word/2018/wordml/cex" xmlns:w16cid="http://schemas.microsoft.com/office/word/2016/wordml/cid" xmlns:w16="http://schemas.microsoft.com/office/word/2018/wordml" xmlns:w16se="http://schemas.microsoft.com/office/word/2015/wordml/symex" xmlns:wpg="http://schemas.microsoft.com/office/word/2010/wordprocessingGroup" xmlns:wpi="http://schemas.microsoft.com/office/word/2010/wordprocessingInk" xmlns:wne="http://schemas.microsoft.com/office/word/2006/wordml" xmlns:wps="http://schemas.microsoft.com/office/word/2010/wordprocessingShape" mc:Ignorable="w14 w15 w16se w16cid w16 w16cex wp14">
+  <w:footnote w:type="separator" w:id="-1">
+    <w:p>
+      <w:pPr>
+        <w:spacing w:line="240" w:lineRule="auto"/>
+      </w:pPr>
+      <w:r>
+        <w:separator/>
+      </w:r>
+    </w:p>
+    <w:p/>
+  </w:footnote>
+  <w:footnote w:type="continuationSeparator" w:id="0">
+    <w:p>
+      <w:pPr>
+        <w:spacing w:line="240" w:lineRule="auto"/>
+      </w:pPr>
+      <w:r>
+        <w:continuationSeparator/>
+      </w:r>
+    </w:p>
+    <w:p/>
+  </w:footnote>
+</w:footnotes>
+</file>
+
+<file path=word/header1.xml><?xml version="1.0" encoding="utf-8"?>
+<w:hdr xmlns:wpc="http://schemas.microsoft.com/office/word/2010/wordprocessingCanvas" xmlns:cx="http://schemas.microsoft.com/office/drawing/2014/chartex" xmlns:cx1="http://schemas.microsoft.com/office/drawing/2015/9/8/chartex" xmlns:cx2="http://schemas.microsoft.com/office/drawing/2015/10/21/chartex" xmlns:cx3="http://schemas.microsoft.com/office/drawing/2016/5/9/chartex" xmlns:cx4="http://schemas.microsoft.com/office/drawing/2016/5/10/chartex" xmlns:cx5="http://schemas.microsoft.com/office/drawing/2016/5/11/chartex" xmlns:cx6="http://schemas.microsoft.com/office/drawing/2016/5/12/chartex" xmlns:cx7="http://schemas.microsoft.com/office/drawing/2016/5/13/chartex" xmlns:cx8="http://schemas.microsoft.com/office/drawing/2016/5/14/chartex" xmlns:mc="http://schemas.openxmlformats.org/markup-compatibility/2006" xmlns:aink="http://schemas.microsoft.com/office/drawing/2016/ink" xmlns:am3d="http://schemas.microsoft.com/office/drawing/2017/model3d" xmlns:o="urn:schemas-microsoft-com:office:office" xmlns:r="http://schemas.openxmlformats.org/officeDocument/2006/relationships" xmlns:m="http://schemas.openxmlformats.org/officeDocument/2006/math" xmlns:v="urn:schemas-microsoft-com:vml" xmlns:wp14="http://schemas.microsoft.com/office/word/2010/wordprocessingDrawing" xmlns:wp="http://schemas.openxmlformats.org/drawingml/2006/wordprocessingDrawing" xmlns:w10="urn:schemas-microsoft-com:office:word" xmlns:w="http://schemas.openxmlformats.org/wordprocessingml/2006/main" xmlns:w14="http://schemas.microsoft.com/office/word/2010/wordml" xmlns:w15="http://schemas.microsoft.com/office/word/2012/wordml" xmlns:w16cex="http://schemas.microsoft.com/office/word/2018/wordml/cex" xmlns:w16cid="http://schemas.microsoft.com/office/word/2016/wordml/cid" xmlns:w16="http://schemas.microsoft.com/office/word/2018/wordml" xmlns:w16se="http://schemas.microsoft.com/office/word/2015/wordml/symex" xmlns:wpg="http://schemas.microsoft.com/office/word/2010/wordprocessingGroup" xmlns:wpi="http://schemas.microsoft.com/office/word/2010/wordprocessingInk" xmlns:wne="http://schemas.microsoft.com/office/word/2006/wordml" xmlns:wps="http://schemas.microsoft.com/office/word/2010/wordprocessingShape" mc:Ignorable="w14 w15 w16se w16cid w16 w16cex wp14">
+  <w:p>
+    <w:pPr>
+      <w:pStyle w:val="Cabealho"/>
+      <w:jc w:val="right"/>
+    </w:pPr>
+  </w:p>
+</w:hdr>
+</file>
+
+<file path=word/header2.xml><?xml version="1.0" encoding="utf-8"?>
+<w:hdr xmlns:wpc="http://schemas.microsoft.com/office/word/2010/wordprocessingCanvas" xmlns:cx="http://schemas.microsoft.com/office/drawing/2014/chartex" xmlns:cx1="http://schemas.microsoft.com/office/drawing/2015/9/8/chartex" xmlns:cx2="http://schemas.microsoft.com/office/drawing/2015/10/21/chartex" xmlns:cx3="http://schemas.microsoft.com/office/drawing/2016/5/9/chartex" xmlns:cx4="http://schemas.microsoft.com/office/drawing/2016/5/10/chartex" xmlns:cx5="http://schemas.microsoft.com/office/drawing/2016/5/11/chartex" xmlns:cx6="http://schemas.microsoft.com/office/drawing/2016/5/12/chartex" xmlns:cx7="http://schemas.microsoft.com/office/drawing/2016/5/13/chartex" xmlns:cx8="http://schemas.microsoft.com/office/drawing/2016/5/14/chartex" xmlns:mc="http://schemas.openxmlformats.org/markup-compatibility/2006" xmlns:aink="http://schemas.microsoft.com/office/drawing/2016/ink" xmlns:am3d="http://schemas.microsoft.com/office/drawing/2017/model3d" xmlns:o="urn:schemas-microsoft-com:office:office" xmlns:r="http://schemas.openxmlformats.org/officeDocument/2006/relationships" xmlns:m="http://schemas.openxmlformats.org/officeDocument/2006/math" xmlns:v="urn:schemas-microsoft-com:vml" xmlns:wp14="http://schemas.microsoft.com/office/word/2010/wordprocessingDrawing" xmlns:wp="http://schemas.openxmlformats.org/drawingml/2006/wordprocessingDrawing" xmlns:w10="urn:schemas-microsoft-com:office:word" xmlns:w="http://schemas.openxmlformats.org/wordprocessingml/2006/main" xmlns:w14="http://schemas.microsoft.com/office/word/2010/wordml" xmlns:w15="http://schemas.microsoft.com/office/word/2012/wordml" xmlns:w16cex="http://schemas.microsoft.com/office/word/2018/wordml/cex" xmlns:w16cid="http://schemas.microsoft.com/office/word/2016/wordml/cid" xmlns:w16="http://schemas.microsoft.com/office/word/2018/wordml" xmlns:w16se="http://schemas.microsoft.com/office/word/2015/wordml/symex" xmlns:wpg="http://schemas.microsoft.com/office/word/2010/wordprocessingGroup" xmlns:wpi="http://schemas.microsoft.com/office/word/2010/wordprocessingInk" xmlns:wne="http://schemas.microsoft.com/office/word/2006/wordml" xmlns:wps="http://schemas.microsoft.com/office/word/2010/wordprocessingShape" mc:Ignorable="w14 w15 w16se w16cid w16 w16cex wp14">
+  <w:sdt>
+    <w:sdtPr>
+      <w:id w:val="872042303"/>
+      <w:docPartObj>
+        <w:docPartGallery w:val="Page Numbers (Top of Page)"/>
+        <w:docPartUnique/>
+      </w:docPartObj>
+    </w:sdtPr>
+    <w:sdtEndPr>
+      <w:rPr>
+        <w:sz w:val="22"/>
+        <w:szCs w:val="20"/>
+      </w:rPr>
+    </w:sdtEndPr>
+    <w:sdtContent>
+      <w:p>
+        <w:pPr>
+          <w:pStyle w:val="Cabealho"/>
+          <w:jc w:val="right"/>
+          <w:rPr>
+            <w:sz w:val="22"/>
+            <w:szCs w:val="20"/>
+          </w:rPr>
+        </w:pPr>
+        <w:r>
+          <w:rPr>
+            <w:sz w:val="22"/>
+            <w:szCs w:val="20"/>
+          </w:rPr>
+          <w:fldChar w:fldCharType="begin"/>
+        </w:r>
+        <w:r>
+          <w:rPr>
+            <w:sz w:val="22"/>
+            <w:szCs w:val="20"/>
+          </w:rPr>
+          <w:instrText>PAGE   \* MERGEFORMAT</w:instrText>
+        </w:r>
+        <w:r>
+          <w:rPr>
+            <w:sz w:val="22"/>
+            <w:szCs w:val="20"/>
+          </w:rPr>
+          <w:fldChar w:fldCharType="separate"/>
+        </w:r>
+        <w:r>
+          <w:rPr>
+            <w:sz w:val="22"/>
+            <w:szCs w:val="20"/>
+            <w:lang w:val="pt-BR"/>
+          </w:rPr>
+          <w:t>2</w:t>
+        </w:r>
+        <w:r>
+          <w:rPr>
+            <w:sz w:val="22"/>
+            <w:szCs w:val="20"/>
+          </w:rPr>
+          <w:fldChar w:fldCharType="end"/>
+        </w:r>
+      </w:p>
+    </w:sdtContent>
+  </w:sdt>
+  <w:p>
+    <w:pPr>
+      <w:pStyle w:val="Cabealho"/>
+      <w:jc w:val="right"/>
+    </w:pPr>
+  </w:p>
+  <w:p/>
+</w:hdr>
+</file>
+
+<file path=word/numbering.xml><?xml version="1.0" encoding="utf-8"?>
+<w:numbering xmlns:wpc="http://schemas.microsoft.com/office/word/2010/wordprocessingCanvas" xmlns:cx="http://schemas.microsoft.com/office/drawing/2014/chartex" xmlns:cx1="http://schemas.microsoft.com/office/drawing/2015/9/8/chartex" xmlns:cx2="http://schemas.microsoft.com/office/drawing/2015/10/21/chartex" xmlns:cx3="http://schemas.microsoft.com/office/drawing/2016/5/9/chartex" xmlns:cx4="http://schemas.microsoft.com/office/drawing/2016/5/10/chartex" xmlns:cx5="http://schemas.microsoft.com/office/drawing/2016/5/11/chartex" xmlns:cx6="http://schemas.microsoft.com/office/drawing/2016/5/12/chartex" xmlns:cx7="http://schemas.microsoft.com/office/drawing/2016/5/13/chartex" xmlns:cx8="http://schemas.microsoft.com/office/drawing/2016/5/14/chartex" xmlns:mc="http://schemas.openxmlformats.org/markup-compatibility/2006" xmlns:aink="http://schemas.microsoft.com/office/drawing/2016/ink" xmlns:am3d="http://schemas.microsoft.com/office/drawing/2017/model3d" xmlns:o="urn:schemas-microsoft-com:office:office" xmlns:r="http://schemas.openxmlformats.org/officeDocument/2006/relationships" xmlns:m="http://schemas.openxmlformats.org/officeDocument/2006/math" xmlns:v="urn:schemas-microsoft-com:vml" xmlns:wp14="http://schemas.microsoft.com/office/word/2010/wordprocessingDrawing" xmlns:wp="http://schemas.openxmlformats.org/drawingml/2006/wordprocessingDrawing" xmlns:w10="urn:schemas-microsoft-com:office:word" xmlns:w="http://schemas.openxmlformats.org/wordprocessingml/2006/main" xmlns:w14="http://schemas.microsoft.com/office/word/2010/wordml" xmlns:w15="http://schemas.microsoft.com/office/word/2012/wordml" xmlns:w16cex="http://schemas.microsoft.com/office/word/2018/wordml/cex" xmlns:w16cid="http://schemas.microsoft.com/office/word/2016/wordml/cid" xmlns:w16="http://schemas.microsoft.com/office/word/2018/wordml" xmlns:w16se="http://schemas.microsoft.com/office/word/2015/wordml/symex" xmlns:wpg="http://schemas.microsoft.com/office/word/2010/wordprocessingGroup" xmlns:wpi="http://schemas.microsoft.com/office/word/2010/wordprocessingInk" xmlns:wne="http://schemas.microsoft.com/office/word/2006/wordml" xmlns:wps="http://schemas.microsoft.com/office/word/2010/wordprocessingShape" mc:Ignorable="w14 w15 w16se w16cid w16 w16cex wp14">
+  <w:abstractNum w:abstractNumId="0" w15:restartNumberingAfterBreak="0">
+    <w:nsid w:val="00000001"/>
+    <w:multiLevelType w:val="multilevel"/>
+    <w:tmpl w:val="00000001"/>
+    <w:lvl w:ilvl="0">
+      <w:start w:val="1"/>
+      <w:numFmt w:val="none"/>
+      <w:suff w:val="nothing"/>
+      <w:lvlText w:val=""/>
+      <w:lvlJc w:val="left"/>
+      <w:pPr>
+        <w:tabs>
+          <w:tab w:val="num" w:pos="0"/>
+        </w:tabs>
+        <w:ind w:left="0" w:firstLine="0"/>
+      </w:pPr>
+    </w:lvl>
+    <w:lvl w:ilvl="1">
+      <w:start w:val="1"/>
+      <w:numFmt w:val="none"/>
+      <w:suff w:val="nothing"/>
+      <w:lvlText w:val=""/>
+      <w:lvlJc w:val="left"/>
+      <w:pPr>
+        <w:tabs>
+          <w:tab w:val="num" w:pos="0"/>
+        </w:tabs>
+        <w:ind w:left="0" w:firstLine="0"/>
+      </w:pPr>
+    </w:lvl>
+    <w:lvl w:ilvl="2">
+      <w:start w:val="1"/>
+      <w:numFmt w:val="none"/>
+      <w:suff w:val="nothing"/>
+      <w:lvlText w:val=""/>
+      <w:lvlJc w:val="left"/>
+      <w:pPr>
+        <w:tabs>
+          <w:tab w:val="num" w:pos="0"/>
+        </w:tabs>
+        <w:ind w:left="0" w:firstLine="0"/>
+      </w:pPr>
+    </w:lvl>
+    <w:lvl w:ilvl="3">
+      <w:start w:val="1"/>
+      <w:numFmt w:val="none"/>
+      <w:suff w:val="nothing"/>
+      <w:lvlText w:val=""/>
+      <w:lvlJc w:val="left"/>
+      <w:pPr>
+        <w:tabs>
+          <w:tab w:val="num" w:pos="0"/>
+        </w:tabs>
+        <w:ind w:left="0" w:firstLine="0"/>
+      </w:pPr>
+    </w:lvl>
+    <w:lvl w:ilvl="4">
+      <w:start w:val="1"/>
+      <w:numFmt w:val="none"/>
+      <w:suff w:val="nothing"/>
+      <w:lvlText w:val=""/>
+      <w:lvlJc w:val="left"/>
+      <w:pPr>
+        <w:tabs>
+          <w:tab w:val="num" w:pos="0"/>
+        </w:tabs>
+        <w:ind w:left="0" w:firstLine="0"/>
+      </w:pPr>
+    </w:lvl>
+    <w:lvl w:ilvl="5">
+      <w:start w:val="1"/>
+      <w:numFmt w:val="none"/>
+      <w:suff w:val="nothing"/>
+      <w:lvlText w:val=""/>
+      <w:lvlJc w:val="left"/>
+      <w:pPr>
+        <w:tabs>
+          <w:tab w:val="num" w:pos="0"/>
+        </w:tabs>
+        <w:ind w:left="0" w:firstLine="0"/>
+      </w:pPr>
+    </w:lvl>
+    <w:lvl w:ilvl="6">
+      <w:start w:val="1"/>
+      <w:numFmt w:val="none"/>
+      <w:suff w:val="nothing"/>
+      <w:lvlText w:val=""/>
+      <w:lvlJc w:val="left"/>
+      <w:pPr>
+        <w:tabs>
+          <w:tab w:val="num" w:pos="0"/>
+        </w:tabs>
+        <w:ind w:left="0" w:firstLine="0"/>
+      </w:pPr>
+    </w:lvl>
+    <w:lvl w:ilvl="7">
+      <w:start w:val="1"/>
+      <w:numFmt w:val="none"/>
+      <w:suff w:val="nothing"/>
+      <w:lvlText w:val=""/>
+      <w:lvlJc w:val="left"/>
+      <w:pPr>
+        <w:tabs>
+          <w:tab w:val="num" w:pos="0"/>
+        </w:tabs>
+        <w:ind w:left="0" w:firstLine="0"/>
+      </w:pPr>
+    </w:lvl>
+    <w:lvl w:ilvl="8">
+      <w:start w:val="1"/>
+      <w:numFmt w:val="none"/>
+      <w:suff w:val="nothing"/>
+      <w:lvlText w:val=""/>
+      <w:lvlJc w:val="left"/>
+      <w:pPr>
+        <w:tabs>
+          <w:tab w:val="num" w:pos="0"/>
+        </w:tabs>
+        <w:ind w:left="0" w:firstLine="0"/>
+      </w:pPr>
+    </w:lvl>
+  </w:abstractNum>
+  <w:abstractNum w:abstractNumId="1" w15:restartNumberingAfterBreak="0">
+    <w:nsid w:val="648F0AC6"/>
+    <w:multiLevelType w:val="hybridMultilevel"/>
+    <w:tmpl w:val="2982C5D0"/>
+    <w:lvl w:ilvl="0" w:tplc="734A4A34">
+      <w:start w:val="1"/>
+      <w:numFmt w:val="decimal"/>
+      <w:lvlText w:val="%1."/>
+      <w:lvlJc w:val="left"/>
+      <w:pPr>
+        <w:ind w:left="1069" w:hanging="360"/>
+      </w:pPr>
+      <w:rPr>
+        <w:rFonts w:hint="default"/>
+      </w:rPr>
+    </w:lvl>
+    <w:lvl w:ilvl="1" w:tplc="04090019">
+      <w:start w:val="1"/>
+      <w:numFmt w:val="lowerLetter"/>
+      <w:lvlText w:val="%2."/>
+      <w:lvlJc w:val="left"/>
+      <w:pPr>
+        <w:ind w:left="1789" w:hanging="360"/>
+      </w:pPr>
+    </w:lvl>
+    <w:lvl w:ilvl="2" w:tplc="0409001B" w:tentative="1">
+      <w:start w:val="1"/>
+      <w:numFmt w:val="lowerRoman"/>
+      <w:lvlText w:val="%3."/>
+      <w:lvlJc w:val="right"/>
+      <w:pPr>
+        <w:ind w:left="2509" w:hanging="180"/>
+      </w:pPr>
+    </w:lvl>
+    <w:lvl w:ilvl="3" w:tplc="0409000F" w:tentative="1">
+      <w:start w:val="1"/>
+      <w:numFmt w:val="decimal"/>
+      <w:lvlText w:val="%4."/>
+      <w:lvlJc w:val="left"/>
+      <w:pPr>
+        <w:ind w:left="3229" w:hanging="360"/>
+      </w:pPr>
+    </w:lvl>
+    <w:lvl w:ilvl="4" w:tplc="04090019" w:tentative="1">
+      <w:start w:val="1"/>
+      <w:numFmt w:val="lowerLetter"/>
+      <w:lvlText w:val="%5."/>
+      <w:lvlJc w:val="left"/>
+      <w:pPr>
+        <w:ind w:left="3949" w:hanging="360"/>
+      </w:pPr>
+    </w:lvl>
+    <w:lvl w:ilvl="5" w:tplc="0409001B" w:tentative="1">
+      <w:start w:val="1"/>
+      <w:numFmt w:val="lowerRoman"/>
+      <w:lvlText w:val="%6."/>
+      <w:lvlJc w:val="right"/>
+      <w:pPr>
+        <w:ind w:left="4669" w:hanging="180"/>
+      </w:pPr>
+    </w:lvl>
+    <w:lvl w:ilvl="6" w:tplc="0409000F" w:tentative="1">
+      <w:start w:val="1"/>
+      <w:numFmt w:val="decimal"/>
+      <w:lvlText w:val="%7."/>
+      <w:lvlJc w:val="left"/>
+      <w:pPr>
+        <w:ind w:left="5389" w:hanging="360"/>
+      </w:pPr>
+    </w:lvl>
+    <w:lvl w:ilvl="7" w:tplc="04090019" w:tentative="1">
+      <w:start w:val="1"/>
+      <w:numFmt w:val="lowerLetter"/>
+      <w:lvlText w:val="%8."/>
+      <w:lvlJc w:val="left"/>
+      <w:pPr>
+        <w:ind w:left="6109" w:hanging="360"/>
+      </w:pPr>
+    </w:lvl>
+    <w:lvl w:ilvl="8" w:tplc="0409001B" w:tentative="1">
+      <w:start w:val="1"/>
+      <w:numFmt w:val="lowerRoman"/>
+      <w:lvlText w:val="%9."/>
+      <w:lvlJc w:val="right"/>
+      <w:pPr>
+        <w:ind w:left="6829" w:hanging="180"/>
+      </w:pPr>
+    </w:lvl>
+  </w:abstractNum>
+  <w:abstractNum w:abstractNumId="2" w15:restartNumberingAfterBreak="0">
+    <w:nsid w:val="792B4149"/>
+    <w:multiLevelType w:val="multilevel"/>
+    <w:tmpl w:val="CF685098"/>
+    <w:lvl w:ilvl="0">
+      <w:start w:val="1"/>
+      <w:numFmt w:val="decimal"/>
+      <w:lvlText w:val="%1."/>
+      <w:lvlJc w:val="left"/>
+      <w:pPr>
+        <w:ind w:left="720" w:hanging="360"/>
+      </w:pPr>
+      <w:rPr>
+        <w:rFonts w:hint="default"/>
+      </w:rPr>
+    </w:lvl>
+    <w:lvl w:ilvl="1">
+      <w:start w:val="1"/>
+      <w:numFmt w:val="decimal"/>
+      <w:isLgl/>
+      <w:lvlText w:val="%1.%2"/>
+      <w:lvlJc w:val="left"/>
+      <w:pPr>
+        <w:ind w:left="1465" w:hanging="396"/>
+      </w:pPr>
+      <w:rPr>
+        <w:rFonts w:hint="default"/>
+      </w:rPr>
+    </w:lvl>
+    <w:lvl w:ilvl="2">
+      <w:start w:val="1"/>
+      <w:numFmt w:val="decimal"/>
+      <w:isLgl/>
+      <w:lvlText w:val="%1.%2.%3"/>
+      <w:lvlJc w:val="left"/>
+      <w:pPr>
+        <w:ind w:left="2498" w:hanging="720"/>
+      </w:pPr>
+      <w:rPr>
+        <w:rFonts w:hint="default"/>
+      </w:rPr>
+    </w:lvl>
+    <w:lvl w:ilvl="3">
+      <w:start w:val="1"/>
+      <w:numFmt w:val="decimal"/>
+      <w:isLgl/>
+      <w:lvlText w:val="%1.%2.%3.%4"/>
+      <w:lvlJc w:val="left"/>
+      <w:pPr>
+        <w:ind w:left="3567" w:hanging="1080"/>
+      </w:pPr>
+      <w:rPr>
+        <w:rFonts w:hint="default"/>
+      </w:rPr>
+    </w:lvl>
+    <w:lvl w:ilvl="4">
+      <w:start w:val="1"/>
+      <w:numFmt w:val="decimal"/>
+      <w:isLgl/>
+      <w:lvlText w:val="%1.%2.%3.%4.%5"/>
+      <w:lvlJc w:val="left"/>
+      <w:pPr>
+        <w:ind w:left="4276" w:hanging="1080"/>
+      </w:pPr>
+      <w:rPr>
+        <w:rFonts w:hint="default"/>
+      </w:rPr>
+    </w:lvl>
+    <w:lvl w:ilvl="5">
+      <w:start w:val="1"/>
+      <w:numFmt w:val="decimal"/>
+      <w:isLgl/>
+      <w:lvlText w:val="%1.%2.%3.%4.%5.%6"/>
+      <w:lvlJc w:val="left"/>
+      <w:pPr>
+        <w:ind w:left="5345" w:hanging="1440"/>
+      </w:pPr>
+      <w:rPr>
+        <w:rFonts w:hint="default"/>
+      </w:rPr>
+    </w:lvl>
+    <w:lvl w:ilvl="6">
+      <w:start w:val="1"/>
+      <w:numFmt w:val="decimal"/>
+      <w:isLgl/>
+      <w:lvlText w:val="%1.%2.%3.%4.%5.%6.%7"/>
+      <w:lvlJc w:val="left"/>
+      <w:pPr>
+        <w:ind w:left="6054" w:hanging="1440"/>
+      </w:pPr>
+      <w:rPr>
+        <w:rFonts w:hint="default"/>
+      </w:rPr>
+    </w:lvl>
+    <w:lvl w:ilvl="7">
+      <w:start w:val="1"/>
+      <w:numFmt w:val="decimal"/>
+      <w:isLgl/>
+      <w:lvlText w:val="%1.%2.%3.%4.%5.%6.%7.%8"/>
+      <w:lvlJc w:val="left"/>
+      <w:pPr>
+        <w:ind w:left="7123" w:hanging="1800"/>
+      </w:pPr>
+      <w:rPr>
+        <w:rFonts w:hint="default"/>
+      </w:rPr>
+    </w:lvl>
+    <w:lvl w:ilvl="8">
+      <w:start w:val="1"/>
+      <w:numFmt w:val="decimal"/>
+      <w:isLgl/>
+      <w:lvlText w:val="%1.%2.%3.%4.%5.%6.%7.%8.%9"/>
+      <w:lvlJc w:val="left"/>
+      <w:pPr>
+        <w:ind w:left="7832" w:hanging="1800"/>
+      </w:pPr>
+      <w:rPr>
+        <w:rFonts w:hint="default"/>
+      </w:rPr>
+    </w:lvl>
+  </w:abstractNum>
+  <w:num w:numId="1">
+    <w:abstractNumId w:val="1"/>
+  </w:num>
+  <w:num w:numId="2">
+    <w:abstractNumId w:val="2"/>
+  </w:num>
+  <w:num w:numId="3">
+    <w:abstractNumId w:val="0"/>
+    <w:lvlOverride w:ilvl="0">
+      <w:startOverride w:val="1"/>
+    </w:lvlOverride>
+    <w:lvlOverride w:ilvl="1">
+      <w:startOverride w:val="1"/>
+    </w:lvlOverride>
+    <w:lvlOverride w:ilvl="2">
+      <w:startOverride w:val="1"/>
+    </w:lvlOverride>
+    <w:lvlOverride w:ilvl="3">
+      <w:startOverride w:val="1"/>
+    </w:lvlOverride>
+    <w:lvlOverride w:ilvl="4">
+      <w:startOverride w:val="1"/>
+    </w:lvlOverride>
+    <w:lvlOverride w:ilvl="5">
+      <w:startOverride w:val="1"/>
+    </w:lvlOverride>
+    <w:lvlOverride w:ilvl="6">
+      <w:startOverride w:val="1"/>
+    </w:lvlOverride>
+    <w:lvlOverride w:ilvl="7">
+      <w:startOverride w:val="1"/>
+    </w:lvlOverride>
+    <w:lvlOverride w:ilvl="8">
+      <w:startOverride w:val="1"/>
+    </w:lvlOverride>
+  </w:num>
+</w:numbering>
 </file>
 
 <file path=word/styles.xml><?xml version="1.0" encoding="utf-8"?>
@@ -1053,6 +4103,77 @@
   <w:style w:type="paragraph" w:default="1" w:styleId="Normal">
     <w:name w:val="Normal"/>
     <w:qFormat/>
+    <w:rsid w:val="00D60587"/>
+    <w:pPr>
+      <w:spacing w:after="0" w:line="360" w:lineRule="auto"/>
+      <w:contextualSpacing/>
+      <w:jc w:val="both"/>
+    </w:pPr>
+    <w:rPr>
+      <w:rFonts w:ascii="Arial" w:hAnsi="Arial"/>
+      <w:sz w:val="24"/>
+    </w:rPr>
+  </w:style>
+  <w:style w:type="paragraph" w:styleId="Ttulo1">
+    <w:name w:val="heading 1"/>
+    <w:basedOn w:val="Normal"/>
+    <w:next w:val="Normal"/>
+    <w:link w:val="Ttulo1Char"/>
+    <w:uiPriority w:val="9"/>
+    <w:qFormat/>
+    <w:rsid w:val="00922DBC"/>
+    <w:pPr>
+      <w:keepNext/>
+      <w:keepLines/>
+      <w:spacing w:before="240"/>
+      <w:outlineLvl w:val="0"/>
+    </w:pPr>
+    <w:rPr>
+      <w:rFonts w:eastAsiaTheme="majorEastAsia" w:cstheme="majorBidi"/>
+      <w:b/>
+      <w:sz w:val="28"/>
+      <w:szCs w:val="32"/>
+    </w:rPr>
+  </w:style>
+  <w:style w:type="paragraph" w:styleId="Ttulo2">
+    <w:name w:val="heading 2"/>
+    <w:basedOn w:val="Normal"/>
+    <w:next w:val="Normal"/>
+    <w:link w:val="Ttulo2Char"/>
+    <w:uiPriority w:val="9"/>
+    <w:unhideWhenUsed/>
+    <w:qFormat/>
+    <w:rsid w:val="00922DBC"/>
+    <w:pPr>
+      <w:keepNext/>
+      <w:keepLines/>
+      <w:outlineLvl w:val="1"/>
+    </w:pPr>
+    <w:rPr>
+      <w:rFonts w:eastAsiaTheme="majorEastAsia" w:cstheme="majorBidi"/>
+      <w:b/>
+      <w:szCs w:val="26"/>
+    </w:rPr>
+  </w:style>
+  <w:style w:type="paragraph" w:styleId="Ttulo3">
+    <w:name w:val="heading 3"/>
+    <w:basedOn w:val="Normal"/>
+    <w:next w:val="Normal"/>
+    <w:link w:val="Ttulo3Char"/>
+    <w:uiPriority w:val="9"/>
+    <w:unhideWhenUsed/>
+    <w:qFormat/>
+    <w:rsid w:val="00922DBC"/>
+    <w:pPr>
+      <w:keepNext/>
+      <w:keepLines/>
+      <w:ind w:firstLine="709"/>
+      <w:outlineLvl w:val="2"/>
+    </w:pPr>
+    <w:rPr>
+      <w:rFonts w:eastAsiaTheme="majorEastAsia" w:cstheme="majorBidi"/>
+      <w:szCs w:val="24"/>
+    </w:rPr>
   </w:style>
   <w:style w:type="character" w:default="1" w:styleId="Fontepargpadro">
     <w:name w:val="Default Paragraph Font"/>
@@ -1080,6 +4201,210 @@
     <w:uiPriority w:val="99"/>
     <w:semiHidden/>
     <w:unhideWhenUsed/>
+  </w:style>
+  <w:style w:type="character" w:customStyle="1" w:styleId="Ttulo1Char">
+    <w:name w:val="Título 1 Char"/>
+    <w:basedOn w:val="Fontepargpadro"/>
+    <w:link w:val="Ttulo1"/>
+    <w:uiPriority w:val="9"/>
+    <w:rsid w:val="00922DBC"/>
+    <w:rPr>
+      <w:rFonts w:ascii="Arial" w:eastAsiaTheme="majorEastAsia" w:hAnsi="Arial" w:cstheme="majorBidi"/>
+      <w:b/>
+      <w:sz w:val="28"/>
+      <w:szCs w:val="32"/>
+    </w:rPr>
+  </w:style>
+  <w:style w:type="paragraph" w:styleId="CabealhodoSumrio">
+    <w:name w:val="TOC Heading"/>
+    <w:basedOn w:val="Ttulo1"/>
+    <w:next w:val="Normal"/>
+    <w:uiPriority w:val="39"/>
+    <w:unhideWhenUsed/>
+    <w:qFormat/>
+    <w:rsid w:val="00922DBC"/>
+    <w:pPr>
+      <w:outlineLvl w:val="9"/>
+    </w:pPr>
+  </w:style>
+  <w:style w:type="paragraph" w:styleId="Cabealho">
+    <w:name w:val="header"/>
+    <w:basedOn w:val="Normal"/>
+    <w:link w:val="CabealhoChar"/>
+    <w:uiPriority w:val="99"/>
+    <w:unhideWhenUsed/>
+    <w:rsid w:val="00922DBC"/>
+    <w:pPr>
+      <w:tabs>
+        <w:tab w:val="center" w:pos="4419"/>
+        <w:tab w:val="right" w:pos="8838"/>
+      </w:tabs>
+      <w:spacing w:line="240" w:lineRule="auto"/>
+    </w:pPr>
+  </w:style>
+  <w:style w:type="character" w:customStyle="1" w:styleId="CabealhoChar">
+    <w:name w:val="Cabeçalho Char"/>
+    <w:basedOn w:val="Fontepargpadro"/>
+    <w:link w:val="Cabealho"/>
+    <w:uiPriority w:val="99"/>
+    <w:rsid w:val="00922DBC"/>
+  </w:style>
+  <w:style w:type="paragraph" w:styleId="Rodap">
+    <w:name w:val="footer"/>
+    <w:basedOn w:val="Normal"/>
+    <w:link w:val="RodapChar"/>
+    <w:uiPriority w:val="99"/>
+    <w:unhideWhenUsed/>
+    <w:rsid w:val="00922DBC"/>
+    <w:pPr>
+      <w:tabs>
+        <w:tab w:val="center" w:pos="4419"/>
+        <w:tab w:val="right" w:pos="8838"/>
+      </w:tabs>
+      <w:spacing w:line="240" w:lineRule="auto"/>
+    </w:pPr>
+  </w:style>
+  <w:style w:type="character" w:customStyle="1" w:styleId="RodapChar">
+    <w:name w:val="Rodapé Char"/>
+    <w:basedOn w:val="Fontepargpadro"/>
+    <w:link w:val="Rodap"/>
+    <w:uiPriority w:val="99"/>
+    <w:rsid w:val="00922DBC"/>
+  </w:style>
+  <w:style w:type="character" w:customStyle="1" w:styleId="Ttulo2Char">
+    <w:name w:val="Título 2 Char"/>
+    <w:basedOn w:val="Fontepargpadro"/>
+    <w:link w:val="Ttulo2"/>
+    <w:uiPriority w:val="9"/>
+    <w:rsid w:val="00922DBC"/>
+    <w:rPr>
+      <w:rFonts w:ascii="Arial" w:eastAsiaTheme="majorEastAsia" w:hAnsi="Arial" w:cstheme="majorBidi"/>
+      <w:b/>
+      <w:sz w:val="24"/>
+      <w:szCs w:val="26"/>
+    </w:rPr>
+  </w:style>
+  <w:style w:type="paragraph" w:styleId="Ttulo">
+    <w:name w:val="Title"/>
+    <w:basedOn w:val="Normal"/>
+    <w:next w:val="Normal"/>
+    <w:link w:val="TtuloChar"/>
+    <w:uiPriority w:val="10"/>
+    <w:qFormat/>
+    <w:rsid w:val="00922DBC"/>
+    <w:pPr>
+      <w:jc w:val="center"/>
+    </w:pPr>
+    <w:rPr>
+      <w:rFonts w:cs="Arial"/>
+      <w:b/>
+      <w:bCs/>
+      <w:sz w:val="28"/>
+      <w:szCs w:val="28"/>
+      <w:lang w:val="pt-BR"/>
+    </w:rPr>
+  </w:style>
+  <w:style w:type="character" w:customStyle="1" w:styleId="TtuloChar">
+    <w:name w:val="Título Char"/>
+    <w:basedOn w:val="Fontepargpadro"/>
+    <w:link w:val="Ttulo"/>
+    <w:uiPriority w:val="10"/>
+    <w:rsid w:val="00922DBC"/>
+    <w:rPr>
+      <w:rFonts w:ascii="Arial" w:hAnsi="Arial" w:cs="Arial"/>
+      <w:b/>
+      <w:bCs/>
+      <w:sz w:val="28"/>
+      <w:szCs w:val="28"/>
+      <w:lang w:val="pt-BR"/>
+    </w:rPr>
+  </w:style>
+  <w:style w:type="character" w:customStyle="1" w:styleId="Ttulo3Char">
+    <w:name w:val="Título 3 Char"/>
+    <w:basedOn w:val="Fontepargpadro"/>
+    <w:link w:val="Ttulo3"/>
+    <w:uiPriority w:val="9"/>
+    <w:rsid w:val="00922DBC"/>
+    <w:rPr>
+      <w:rFonts w:ascii="Arial" w:eastAsiaTheme="majorEastAsia" w:hAnsi="Arial" w:cstheme="majorBidi"/>
+      <w:sz w:val="24"/>
+      <w:szCs w:val="24"/>
+    </w:rPr>
+  </w:style>
+  <w:style w:type="paragraph" w:styleId="Sumrio1">
+    <w:name w:val="toc 1"/>
+    <w:basedOn w:val="Normal"/>
+    <w:next w:val="Normal"/>
+    <w:autoRedefine/>
+    <w:uiPriority w:val="39"/>
+    <w:unhideWhenUsed/>
+    <w:rsid w:val="00755AE7"/>
+    <w:pPr>
+      <w:spacing w:after="100"/>
+    </w:pPr>
+  </w:style>
+  <w:style w:type="character" w:styleId="Hyperlink">
+    <w:name w:val="Hyperlink"/>
+    <w:basedOn w:val="Fontepargpadro"/>
+    <w:uiPriority w:val="99"/>
+    <w:unhideWhenUsed/>
+    <w:rsid w:val="00755AE7"/>
+    <w:rPr>
+      <w:color w:val="0563C1" w:themeColor="hyperlink"/>
+      <w:u w:val="single"/>
+    </w:rPr>
+  </w:style>
+  <w:style w:type="paragraph" w:styleId="PargrafodaLista">
+    <w:name w:val="List Paragraph"/>
+    <w:basedOn w:val="Normal"/>
+    <w:uiPriority w:val="34"/>
+    <w:qFormat/>
+    <w:rsid w:val="00755AE7"/>
+    <w:pPr>
+      <w:ind w:left="720"/>
+    </w:pPr>
+  </w:style>
+  <w:style w:type="character" w:styleId="MenoPendente">
+    <w:name w:val="Unresolved Mention"/>
+    <w:basedOn w:val="Fontepargpadro"/>
+    <w:uiPriority w:val="99"/>
+    <w:semiHidden/>
+    <w:unhideWhenUsed/>
+    <w:rsid w:val="00920E00"/>
+    <w:rPr>
+      <w:color w:val="605E5C"/>
+      <w:shd w:val="clear" w:color="auto" w:fill="E1DFDD"/>
+    </w:rPr>
+  </w:style>
+  <w:style w:type="paragraph" w:styleId="NormalWeb">
+    <w:name w:val="Normal (Web)"/>
+    <w:basedOn w:val="Normal"/>
+    <w:uiPriority w:val="99"/>
+    <w:unhideWhenUsed/>
+    <w:rsid w:val="00920E00"/>
+    <w:pPr>
+      <w:spacing w:before="100" w:beforeAutospacing="1" w:after="100" w:afterAutospacing="1" w:line="240" w:lineRule="auto"/>
+      <w:contextualSpacing w:val="0"/>
+      <w:jc w:val="left"/>
+    </w:pPr>
+    <w:rPr>
+      <w:rFonts w:ascii="Times New Roman" w:eastAsia="Times New Roman" w:hAnsi="Times New Roman" w:cs="Times New Roman"/>
+      <w:szCs w:val="24"/>
+      <w:lang w:val="pt-BR" w:eastAsia="pt-BR"/>
+    </w:rPr>
+  </w:style>
+  <w:style w:type="paragraph" w:styleId="Sumrio2">
+    <w:name w:val="toc 2"/>
+    <w:basedOn w:val="Normal"/>
+    <w:next w:val="Normal"/>
+    <w:autoRedefine/>
+    <w:uiPriority w:val="39"/>
+    <w:unhideWhenUsed/>
+    <w:rsid w:val="00CB3460"/>
+    <w:pPr>
+      <w:spacing w:after="100"/>
+      <w:ind w:left="240"/>
+    </w:pPr>
   </w:style>
 </w:styles>
 </file>
@@ -1377,4 +4702,16 @@
     </a:ext>
   </a:extLst>
 </a:theme>
+</file>
+
+<file path=customXml/item1.xml><?xml version="1.0" encoding="utf-8"?>
+<b:Sources xmlns:b="http://schemas.openxmlformats.org/officeDocument/2006/bibliography" xmlns="http://schemas.openxmlformats.org/officeDocument/2006/bibliography" SelectedStyle="\APASixthEditionOfficeOnline.xsl" StyleName="APA" Version="6"/>
+</file>
+
+<file path=customXml/itemProps1.xml><?xml version="1.0" encoding="utf-8"?>
+<ds:datastoreItem xmlns:ds="http://schemas.openxmlformats.org/officeDocument/2006/customXml" ds:itemID="{747070F5-3AF8-4B47-A02F-D00A703C2C64}">
+  <ds:schemaRefs>
+    <ds:schemaRef ds:uri="http://schemas.openxmlformats.org/officeDocument/2006/bibliography"/>
+  </ds:schemaRefs>
+</ds:datastoreItem>
 </file>
</xml_diff>

<commit_message>
Referencia Bibliografica - Futebol
</commit_message>
<xml_diff>
--- a/Projeto-Inovacao_Tecnologica.docx
+++ b/Projeto-Inovacao_Tecnologica.docx
@@ -707,7 +707,7 @@
           <w:r>
             <w:fldChar w:fldCharType="separate"/>
           </w:r>
-          <w:hyperlink w:anchor="_Toc69335746" w:history="1">
+          <w:hyperlink w:anchor="_Toc69337398" w:history="1">
             <w:r>
               <w:rPr>
                 <w:rStyle w:val="Hyperlink"/>
@@ -735,7 +735,7 @@
                 <w:noProof/>
                 <w:webHidden/>
               </w:rPr>
-              <w:instrText xml:space="preserve"> PAGEREF _Toc69335746 \h </w:instrText>
+              <w:instrText xml:space="preserve"> PAGEREF _Toc69337398 \h </w:instrText>
             </w:r>
             <w:r>
               <w:rPr>
@@ -778,11 +778,12 @@
               <w:sz w:val="22"/>
             </w:rPr>
           </w:pPr>
-          <w:hyperlink w:anchor="_Toc69335747" w:history="1">
+          <w:hyperlink w:anchor="_Toc69337399" w:history="1">
             <w:r>
               <w:rPr>
                 <w:rStyle w:val="Hyperlink"/>
                 <w:noProof/>
+                <w:lang w:val="pt-BR"/>
               </w:rPr>
               <w:t>1. FUTEBOL</w:t>
             </w:r>
@@ -805,7 +806,7 @@
                 <w:noProof/>
                 <w:webHidden/>
               </w:rPr>
-              <w:instrText xml:space="preserve"> PAGEREF _Toc69335747 \h </w:instrText>
+              <w:instrText xml:space="preserve"> PAGEREF _Toc69337399 \h </w:instrText>
             </w:r>
             <w:r>
               <w:rPr>
@@ -848,7 +849,7 @@
               <w:sz w:val="22"/>
             </w:rPr>
           </w:pPr>
-          <w:hyperlink w:anchor="_Toc69335748" w:history="1">
+          <w:hyperlink w:anchor="_Toc69337400" w:history="1">
             <w:r>
               <w:rPr>
                 <w:rStyle w:val="Hyperlink"/>
@@ -876,7 +877,7 @@
                 <w:noProof/>
                 <w:webHidden/>
               </w:rPr>
-              <w:instrText xml:space="preserve"> PAGEREF _Toc69335748 \h </w:instrText>
+              <w:instrText xml:space="preserve"> PAGEREF _Toc69337400 \h </w:instrText>
             </w:r>
             <w:r>
               <w:rPr>
@@ -919,7 +920,7 @@
               <w:sz w:val="22"/>
             </w:rPr>
           </w:pPr>
-          <w:hyperlink w:anchor="_Toc69335749" w:history="1">
+          <w:hyperlink w:anchor="_Toc69337401" w:history="1">
             <w:r>
               <w:rPr>
                 <w:rStyle w:val="Hyperlink"/>
@@ -947,7 +948,7 @@
                 <w:noProof/>
                 <w:webHidden/>
               </w:rPr>
-              <w:instrText xml:space="preserve"> PAGEREF _Toc69335749 \h </w:instrText>
+              <w:instrText xml:space="preserve"> PAGEREF _Toc69337401 \h </w:instrText>
             </w:r>
             <w:r>
               <w:rPr>
@@ -990,7 +991,7 @@
               <w:sz w:val="22"/>
             </w:rPr>
           </w:pPr>
-          <w:hyperlink w:anchor="_Toc69335750" w:history="1">
+          <w:hyperlink w:anchor="_Toc69337402" w:history="1">
             <w:r>
               <w:rPr>
                 <w:rStyle w:val="Hyperlink"/>
@@ -1018,7 +1019,7 @@
                 <w:noProof/>
                 <w:webHidden/>
               </w:rPr>
-              <w:instrText xml:space="preserve"> PAGEREF _Toc69335750 \h </w:instrText>
+              <w:instrText xml:space="preserve"> PAGEREF _Toc69337402 \h </w:instrText>
             </w:r>
             <w:r>
               <w:rPr>
@@ -1061,7 +1062,7 @@
               <w:sz w:val="22"/>
             </w:rPr>
           </w:pPr>
-          <w:hyperlink w:anchor="_Toc69335751" w:history="1">
+          <w:hyperlink w:anchor="_Toc69337403" w:history="1">
             <w:r>
               <w:rPr>
                 <w:rStyle w:val="Hyperlink"/>
@@ -1089,7 +1090,7 @@
                 <w:noProof/>
                 <w:webHidden/>
               </w:rPr>
-              <w:instrText xml:space="preserve"> PAGEREF _Toc69335751 \h </w:instrText>
+              <w:instrText xml:space="preserve"> PAGEREF _Toc69337403 \h </w:instrText>
             </w:r>
             <w:r>
               <w:rPr>
@@ -1132,7 +1133,7 @@
               <w:sz w:val="22"/>
             </w:rPr>
           </w:pPr>
-          <w:hyperlink w:anchor="_Toc69335752" w:history="1">
+          <w:hyperlink w:anchor="_Toc69337404" w:history="1">
             <w:r>
               <w:rPr>
                 <w:rStyle w:val="Hyperlink"/>
@@ -1160,7 +1161,7 @@
                 <w:noProof/>
                 <w:webHidden/>
               </w:rPr>
-              <w:instrText xml:space="preserve"> PAGEREF _Toc69335752 \h </w:instrText>
+              <w:instrText xml:space="preserve"> PAGEREF _Toc69337404 \h </w:instrText>
             </w:r>
             <w:r>
               <w:rPr>
@@ -1203,7 +1204,7 @@
               <w:sz w:val="22"/>
             </w:rPr>
           </w:pPr>
-          <w:hyperlink w:anchor="_Toc69335753" w:history="1">
+          <w:hyperlink w:anchor="_Toc69337405" w:history="1">
             <w:r>
               <w:rPr>
                 <w:rStyle w:val="Hyperlink"/>
@@ -1231,7 +1232,7 @@
                 <w:noProof/>
                 <w:webHidden/>
               </w:rPr>
-              <w:instrText xml:space="preserve"> PAGEREF _Toc69335753 \h </w:instrText>
+              <w:instrText xml:space="preserve"> PAGEREF _Toc69337405 \h </w:instrText>
             </w:r>
             <w:r>
               <w:rPr>
@@ -1274,14 +1275,14 @@
               <w:sz w:val="22"/>
             </w:rPr>
           </w:pPr>
-          <w:hyperlink w:anchor="_Toc69335754" w:history="1">
+          <w:hyperlink w:anchor="_Toc69337406" w:history="1">
             <w:r>
               <w:rPr>
                 <w:rStyle w:val="Hyperlink"/>
                 <w:noProof/>
                 <w:lang w:val="pt-BR"/>
               </w:rPr>
-              <w:t>6. F1</w:t>
+              <w:t>6. FÓRMULA 1</w:t>
             </w:r>
             <w:r>
               <w:rPr>
@@ -1302,7 +1303,7 @@
                 <w:noProof/>
                 <w:webHidden/>
               </w:rPr>
-              <w:instrText xml:space="preserve"> PAGEREF _Toc69335754 \h </w:instrText>
+              <w:instrText xml:space="preserve"> PAGEREF _Toc69337406 \h </w:instrText>
             </w:r>
             <w:r>
               <w:rPr>
@@ -1345,7 +1346,7 @@
               <w:sz w:val="22"/>
             </w:rPr>
           </w:pPr>
-          <w:hyperlink w:anchor="_Toc69335755" w:history="1">
+          <w:hyperlink w:anchor="_Toc69337407" w:history="1">
             <w:r>
               <w:rPr>
                 <w:rStyle w:val="Hyperlink"/>
@@ -1372,7 +1373,7 @@
                 <w:noProof/>
                 <w:webHidden/>
               </w:rPr>
-              <w:instrText xml:space="preserve"> PAGEREF _Toc69335755 \h </w:instrText>
+              <w:instrText xml:space="preserve"> PAGEREF _Toc69337407 \h </w:instrText>
             </w:r>
             <w:r>
               <w:rPr>
@@ -1415,7 +1416,7 @@
               <w:sz w:val="22"/>
             </w:rPr>
           </w:pPr>
-          <w:hyperlink w:anchor="_Toc69335756" w:history="1">
+          <w:hyperlink w:anchor="_Toc69337408" w:history="1">
             <w:r>
               <w:rPr>
                 <w:rStyle w:val="Hyperlink"/>
@@ -1442,7 +1443,7 @@
                 <w:noProof/>
                 <w:webHidden/>
               </w:rPr>
-              <w:instrText xml:space="preserve"> PAGEREF _Toc69335756 \h </w:instrText>
+              <w:instrText xml:space="preserve"> PAGEREF _Toc69337408 \h </w:instrText>
             </w:r>
             <w:r>
               <w:rPr>
@@ -1462,7 +1463,7 @@
                 <w:noProof/>
                 <w:webHidden/>
               </w:rPr>
-              <w:t>8</w:t>
+              <w:t>9</w:t>
             </w:r>
             <w:r>
               <w:rPr>
@@ -1516,7 +1517,7 @@
           <w:lang w:val="pt-BR"/>
         </w:rPr>
       </w:pPr>
-      <w:bookmarkStart w:id="0" w:name="_Toc69335746"/>
+      <w:bookmarkStart w:id="0" w:name="_Toc69337398"/>
       <w:r>
         <w:rPr>
           <w:lang w:val="pt-BR"/>
@@ -1644,7 +1645,7 @@
           <w:lang w:val="pt-BR"/>
         </w:rPr>
       </w:pPr>
-      <w:bookmarkStart w:id="1" w:name="_Toc69335747"/>
+      <w:bookmarkStart w:id="1" w:name="_Toc69337399"/>
       <w:r>
         <w:rPr>
           <w:lang w:val="pt-BR"/>
@@ -1693,7 +1694,7 @@
           <w:lang w:val="pt-BR"/>
         </w:rPr>
       </w:pPr>
-      <w:bookmarkStart w:id="2" w:name="_Toc69335748"/>
+      <w:bookmarkStart w:id="2" w:name="_Toc69337400"/>
       <w:r>
         <w:rPr>
           <w:lang w:val="pt-BR"/>
@@ -1790,7 +1791,7 @@
           <w:lang w:val="pt-BR"/>
         </w:rPr>
       </w:pPr>
-      <w:bookmarkStart w:id="3" w:name="_Toc69335749"/>
+      <w:bookmarkStart w:id="3" w:name="_Toc69337401"/>
       <w:r>
         <w:rPr>
           <w:lang w:val="pt-BR"/>
@@ -1806,7 +1807,7 @@
           <w:lang w:val="pt-BR"/>
         </w:rPr>
       </w:pPr>
-      <w:bookmarkStart w:id="4" w:name="_Toc69335750"/>
+      <w:bookmarkStart w:id="4" w:name="_Toc69337402"/>
       <w:r>
         <w:rPr>
           <w:lang w:val="pt-BR"/>
@@ -2027,7 +2028,7 @@
           <w:lang w:val="pt-BR"/>
         </w:rPr>
       </w:pPr>
-      <w:bookmarkStart w:id="5" w:name="_Toc69335751"/>
+      <w:bookmarkStart w:id="5" w:name="_Toc69337403"/>
       <w:r>
         <w:rPr>
           <w:lang w:val="pt-BR"/>
@@ -2055,7 +2056,7 @@
           <w:lang w:val="pt-BR"/>
         </w:rPr>
       </w:pPr>
-      <w:bookmarkStart w:id="6" w:name="_Toc69335752"/>
+      <w:bookmarkStart w:id="6" w:name="_Toc69337404"/>
       <w:r>
         <w:rPr>
           <w:lang w:val="pt-BR"/>
@@ -2071,7 +2072,7 @@
           <w:lang w:val="pt-BR"/>
         </w:rPr>
       </w:pPr>
-      <w:bookmarkStart w:id="7" w:name="_Toc69335753"/>
+      <w:bookmarkStart w:id="7" w:name="_Toc69337405"/>
       <w:r>
         <w:rPr>
           <w:lang w:val="pt-BR"/>
@@ -2214,7 +2215,27 @@
           <w:szCs w:val="24"/>
           <w:lang w:val="pt-BR" w:eastAsia="pt-BR"/>
         </w:rPr>
-        <w:t>Outro avanço que auxilia no atletismo está localizado no bloco de partida de corrida, em que o atleta apoia seus pés para iniciar o percurso. O mesmo é composto com dispositivos de sinalização e disparo do cronômetro, que permite saber se o corredor “queimou” ou não a largada.</w:t>
+        <w:t xml:space="preserve">Outro avanço que auxilia no atletismo está localizado no bloco de partida de corrida, em que o atleta apoia seus pés para iniciar o percurso. </w:t>
+      </w:r>
+      <w:proofErr w:type="gramStart"/>
+      <w:r>
+        <w:rPr>
+          <w:rFonts w:eastAsia="Times New Roman" w:cs="Arial"/>
+          <w:color w:val="000000"/>
+          <w:szCs w:val="24"/>
+          <w:lang w:val="pt-BR" w:eastAsia="pt-BR"/>
+        </w:rPr>
+        <w:t>O mesmo</w:t>
+      </w:r>
+      <w:proofErr w:type="gramEnd"/>
+      <w:r>
+        <w:rPr>
+          <w:rFonts w:eastAsia="Times New Roman" w:cs="Arial"/>
+          <w:color w:val="000000"/>
+          <w:szCs w:val="24"/>
+          <w:lang w:val="pt-BR" w:eastAsia="pt-BR"/>
+        </w:rPr>
+        <w:t xml:space="preserve"> é composto com dispositivos de sinalização e disparo do cronômetro, que permite saber se o corredor “queimou” ou não a largada.</w:t>
       </w:r>
     </w:p>
     <w:p>
@@ -2291,12 +2312,18 @@
           <w:lang w:val="pt-BR"/>
         </w:rPr>
       </w:pPr>
-      <w:bookmarkStart w:id="8" w:name="_Toc69335754"/>
-      <w:r>
-        <w:rPr>
-          <w:lang w:val="pt-BR"/>
-        </w:rPr>
-        <w:t>6. F1</w:t>
+      <w:bookmarkStart w:id="8" w:name="_Toc69337406"/>
+      <w:r>
+        <w:rPr>
+          <w:lang w:val="pt-BR"/>
+        </w:rPr>
+        <w:t>6. F</w:t>
+      </w:r>
+      <w:r>
+        <w:rPr>
+          <w:lang w:val="pt-BR"/>
+        </w:rPr>
+        <w:t>ÓRMULA 1</w:t>
       </w:r>
       <w:bookmarkEnd w:id="8"/>
     </w:p>
@@ -2479,7 +2506,23 @@
           <w:color w:val="000000"/>
           <w:lang w:val="pt-BR"/>
         </w:rPr>
-        <w:t xml:space="preserve"> é uma forma licita de garantir vantagens.</w:t>
+        <w:t xml:space="preserve"> é uma forma </w:t>
+      </w:r>
+      <w:proofErr w:type="gramStart"/>
+      <w:r>
+        <w:rPr>
+          <w:color w:val="000000"/>
+          <w:lang w:val="pt-BR"/>
+        </w:rPr>
+        <w:t>licita</w:t>
+      </w:r>
+      <w:proofErr w:type="gramEnd"/>
+      <w:r>
+        <w:rPr>
+          <w:color w:val="000000"/>
+          <w:lang w:val="pt-BR"/>
+        </w:rPr>
+        <w:t xml:space="preserve"> de garantir vantagens.</w:t>
       </w:r>
     </w:p>
     <w:p>
@@ -2508,7 +2551,7 @@
       <w:pPr>
         <w:pStyle w:val="Ttulo1"/>
       </w:pPr>
-      <w:bookmarkStart w:id="9" w:name="_Toc69335755"/>
+      <w:bookmarkStart w:id="9" w:name="_Toc69337407"/>
       <w:r>
         <w:t xml:space="preserve">7. </w:t>
       </w:r>
@@ -2627,7 +2670,7 @@
       <w:pPr>
         <w:pStyle w:val="Ttulo1"/>
       </w:pPr>
-      <w:bookmarkStart w:id="10" w:name="_Toc69335756"/>
+      <w:bookmarkStart w:id="10" w:name="_Toc69337408"/>
       <w:r>
         <w:lastRenderedPageBreak/>
         <w:t>REFERÊNCIAS BIBLIOGRAFICAS</w:t>
@@ -2635,6 +2678,24 @@
       <w:bookmarkEnd w:id="10"/>
     </w:p>
     <w:p>
+      <w:r>
+        <w:t>Futebol</w:t>
+      </w:r>
+    </w:p>
+    <w:p>
+      <w:hyperlink r:id="rId12" w:history="1">
+        <w:r>
+          <w:rPr>
+            <w:rStyle w:val="Hyperlink"/>
+            <w:color w:val="auto"/>
+            <w:u w:val="none"/>
+          </w:rPr>
+          <w:t>https://olhardigital.com.br/2018/06/14/noticias/conheca-a-tecnologia-por-tras-do-arbitro-de-video-novidade-desta-copa-do-mundo/</w:t>
+        </w:r>
+      </w:hyperlink>
+    </w:p>
+    <w:p/>
+    <w:p>
       <w:proofErr w:type="spellStart"/>
       <w:r>
         <w:t>Natação</w:t>
@@ -2647,7 +2708,7 @@
       </w:r>
     </w:p>
     <w:p>
-      <w:hyperlink r:id="rId12" w:history="1">
+      <w:hyperlink r:id="rId13" w:history="1">
         <w:r>
           <w:rPr>
             <w:rStyle w:val="Hyperlink"/>
@@ -2667,7 +2728,7 @@
       <w:proofErr w:type="spellEnd"/>
     </w:p>
     <w:p>
-      <w:hyperlink r:id="rId13" w:history="1">
+      <w:hyperlink r:id="rId14" w:history="1">
         <w:r>
           <w:rPr>
             <w:rStyle w:val="Hyperlink"/>
@@ -2680,7 +2741,7 @@
       </w:hyperlink>
     </w:p>
     <w:p>
-      <w:hyperlink r:id="rId14" w:history="1">
+      <w:hyperlink r:id="rId15" w:history="1">
         <w:r>
           <w:rPr>
             <w:rStyle w:val="Hyperlink"/>
@@ -2693,7 +2754,7 @@
       </w:hyperlink>
     </w:p>
     <w:p>
-      <w:hyperlink r:id="rId15" w:history="1">
+      <w:hyperlink r:id="rId16" w:history="1">
         <w:r>
           <w:rPr>
             <w:rStyle w:val="Hyperlink"/>
@@ -2706,7 +2767,7 @@
       </w:hyperlink>
     </w:p>
     <w:p>
-      <w:hyperlink r:id="rId16" w:history="1">
+      <w:hyperlink r:id="rId17" w:history="1">
         <w:r>
           <w:rPr>
             <w:rStyle w:val="Hyperlink"/>
@@ -2719,7 +2780,7 @@
       </w:hyperlink>
     </w:p>
     <w:p>
-      <w:hyperlink r:id="rId17" w:history="1">
+      <w:hyperlink r:id="rId18" w:history="1">
         <w:r>
           <w:rPr>
             <w:rStyle w:val="Hyperlink"/>
@@ -2732,7 +2793,7 @@
       </w:hyperlink>
     </w:p>
     <w:p>
-      <w:hyperlink r:id="rId18" w:history="1">
+      <w:hyperlink r:id="rId19" w:history="1">
         <w:r>
           <w:rPr>
             <w:rStyle w:val="Hyperlink"/>
@@ -2779,7 +2840,7 @@
           <w:lang w:val="pt-BR"/>
         </w:rPr>
       </w:pPr>
-      <w:hyperlink r:id="rId19" w:history="1">
+      <w:hyperlink r:id="rId20" w:history="1">
         <w:r>
           <w:rPr>
             <w:rStyle w:val="Hyperlink"/>
@@ -2811,67 +2872,80 @@
           <w:lang w:val="pt-BR"/>
         </w:rPr>
       </w:pPr>
-      <w:hyperlink r:id="rId20" w:history="1">
-        <w:r>
-          <w:rPr>
-            <w:rStyle w:val="Hyperlink"/>
-            <w:lang w:val="pt-BR"/>
-          </w:rPr>
-          <w:t>https://www.omninews.com.br/big-data-como-os-dados-estao-transformando-a-formula-1/#:~:text=os%20dados%20est%C3%A3o-,transformando%20a%20F%C3%B3rmula%201,para%20os%20esportes%20em%20geral</w:t>
-        </w:r>
-      </w:hyperlink>
-      <w:r>
-        <w:rPr>
-          <w:lang w:val="pt-BR"/>
-        </w:rPr>
-        <w:t>.</w:t>
-      </w:r>
-    </w:p>
-    <w:p>
-      <w:pPr>
-        <w:rPr>
-          <w:lang w:val="pt-BR"/>
-        </w:rPr>
-      </w:pPr>
-    </w:p>
-    <w:p>
-      <w:pPr>
-        <w:rPr>
-          <w:lang w:val="pt-BR"/>
-        </w:rPr>
-      </w:pPr>
-    </w:p>
-    <w:p>
-      <w:pPr>
-        <w:rPr>
-          <w:lang w:val="pt-BR"/>
-        </w:rPr>
-      </w:pPr>
-    </w:p>
-    <w:p>
-      <w:pPr>
-        <w:rPr>
-          <w:lang w:val="pt-BR"/>
-        </w:rPr>
-      </w:pPr>
-      <w:r>
-        <w:rPr>
-          <w:lang w:val="pt-BR"/>
-        </w:rPr>
-        <w:lastRenderedPageBreak/>
-        <w:t>Estádios</w:t>
-      </w:r>
-    </w:p>
-    <w:p>
-      <w:pPr>
-        <w:rPr>
-          <w:lang w:val="pt-BR"/>
-        </w:rPr>
-      </w:pPr>
       <w:hyperlink r:id="rId21" w:history="1">
         <w:r>
           <w:rPr>
             <w:rStyle w:val="Hyperlink"/>
+            <w:color w:val="auto"/>
+            <w:u w:val="none"/>
+            <w:lang w:val="pt-BR"/>
+          </w:rPr>
+          <w:t>https://www.omninews.com.br/big-data-como-os-dados-estao-transformando-a-formula-1/#:~:text=os%20dados%20est%C3%A3o-</w:t>
+        </w:r>
+        <w:r>
+          <w:rPr>
+            <w:rStyle w:val="Hyperlink"/>
+            <w:color w:val="auto"/>
+            <w:u w:val="none"/>
+            <w:lang w:val="pt-BR"/>
+          </w:rPr>
+          <w:lastRenderedPageBreak/>
+          <w:t>,transformando%20a%20F%C3%B3rmula%201,para%20os%20esportes%20em%20geral</w:t>
+        </w:r>
+      </w:hyperlink>
+      <w:r>
+        <w:rPr>
+          <w:lang w:val="pt-BR"/>
+        </w:rPr>
+        <w:t>.</w:t>
+      </w:r>
+    </w:p>
+    <w:p>
+      <w:pPr>
+        <w:rPr>
+          <w:lang w:val="pt-BR"/>
+        </w:rPr>
+      </w:pPr>
+    </w:p>
+    <w:p>
+      <w:pPr>
+        <w:rPr>
+          <w:lang w:val="pt-BR"/>
+        </w:rPr>
+      </w:pPr>
+    </w:p>
+    <w:p>
+      <w:pPr>
+        <w:rPr>
+          <w:lang w:val="pt-BR"/>
+        </w:rPr>
+      </w:pPr>
+    </w:p>
+    <w:p>
+      <w:pPr>
+        <w:rPr>
+          <w:lang w:val="pt-BR"/>
+        </w:rPr>
+      </w:pPr>
+      <w:r>
+        <w:rPr>
+          <w:lang w:val="pt-BR"/>
+        </w:rPr>
+        <w:t>Estádios</w:t>
+      </w:r>
+    </w:p>
+    <w:p>
+      <w:pPr>
+        <w:rPr>
+          <w:lang w:val="pt-BR"/>
+        </w:rPr>
+      </w:pPr>
+      <w:hyperlink r:id="rId22" w:history="1">
+        <w:r>
+          <w:rPr>
+            <w:rStyle w:val="Hyperlink"/>
+            <w:color w:val="auto"/>
+            <w:u w:val="none"/>
             <w:lang w:val="pt-BR"/>
           </w:rPr>
           <w:t>https://jovempan.com.br/esportes/futebol/estadios-copa-america-terao-tecnologia-de-reconhecimento-facial.html</w:t>
@@ -3000,7 +3074,7 @@
           <w:lang w:val="pt-BR"/>
         </w:rPr>
       </w:pPr>
-      <w:hyperlink r:id="rId22" w:history="1">
+      <w:hyperlink r:id="rId23" w:history="1">
         <w:r>
           <w:rPr>
             <w:rStyle w:val="Hyperlink"/>
@@ -3044,7 +3118,7 @@
           <w:rFonts w:ascii="Arial" w:hAnsi="Arial" w:cs="Arial"/>
         </w:rPr>
       </w:pPr>
-      <w:hyperlink r:id="rId23" w:history="1">
+      <w:hyperlink r:id="rId24" w:history="1">
         <w:r>
           <w:rPr>
             <w:rStyle w:val="Hyperlink"/>
@@ -3088,7 +3162,7 @@
           <w:rFonts w:ascii="Arial" w:hAnsi="Arial" w:cs="Arial"/>
         </w:rPr>
       </w:pPr>
-      <w:hyperlink r:id="rId24" w:history="1">
+      <w:hyperlink r:id="rId25" w:history="1">
         <w:r>
           <w:rPr>
             <w:rStyle w:val="Hyperlink"/>
@@ -3120,7 +3194,7 @@
           <w:rFonts w:ascii="Arial" w:hAnsi="Arial" w:cs="Arial"/>
         </w:rPr>
       </w:pPr>
-      <w:hyperlink r:id="rId25" w:history="1">
+      <w:hyperlink r:id="rId26" w:history="1">
         <w:r>
           <w:rPr>
             <w:rStyle w:val="Hyperlink"/>

</xml_diff>